<commit_message>
Background img, index styling, Josefin Slab google fonts embeding
</commit_message>
<xml_diff>
--- a/flyer1.docx
+++ b/flyer1.docx
@@ -16,6 +16,7 @@
           </w14:shadow>
         </w:rPr>
       </w:pPr>
+      <w:bookmarkStart w:id="0" w:name="_GoBack"/>
       <w:r>
         <w:rPr>
           <w:rFonts w:cstheme="minorHAnsi"/>
@@ -27,16 +28,16 @@
           </w14:shadow>
         </w:rPr>
         <w:drawing>
-          <wp:anchor distT="0" distB="0" distL="114300" distR="114300" simplePos="0" relativeHeight="251665407" behindDoc="1" locked="0" layoutInCell="1" allowOverlap="1" wp14:anchorId="2B1A3849" wp14:editId="2B72FB17">
+          <wp:anchor distT="0" distB="0" distL="114300" distR="114300" simplePos="0" relativeHeight="251665407" behindDoc="1" locked="0" layoutInCell="1" allowOverlap="1" wp14:anchorId="2B1A3849" wp14:editId="2F0B671E">
             <wp:simplePos x="0" y="0"/>
             <wp:positionH relativeFrom="column">
-              <wp:posOffset>-926493</wp:posOffset>
+              <wp:posOffset>-923437</wp:posOffset>
             </wp:positionH>
             <wp:positionV relativeFrom="paragraph">
-              <wp:posOffset>-495370</wp:posOffset>
+              <wp:posOffset>-493297</wp:posOffset>
             </wp:positionV>
-            <wp:extent cx="7655526" cy="11072917"/>
-            <wp:effectExtent l="0" t="0" r="3175" b="1905"/>
+            <wp:extent cx="7835705" cy="11072048"/>
+            <wp:effectExtent l="0" t="0" r="635" b="2540"/>
             <wp:wrapNone/>
             <wp:docPr id="25" name="Picture 25"/>
             <wp:cNvGraphicFramePr>
@@ -64,7 +65,7 @@
                   <pic:spPr>
                     <a:xfrm>
                       <a:off x="0" y="0"/>
-                      <a:ext cx="7655526" cy="11072917"/>
+                      <a:ext cx="7835705" cy="11072048"/>
                     </a:xfrm>
                     <a:prstGeom prst="rect">
                       <a:avLst/>
@@ -82,6 +83,7 @@
           </wp:anchor>
         </w:drawing>
       </w:r>
+      <w:bookmarkEnd w:id="0"/>
       <w:r>
         <w:rPr>
           <w:rFonts w:cstheme="minorHAnsi"/>
@@ -132,7 +134,7 @@
             </w14:srgbClr>
           </w14:shadow>
         </w:rPr>
-        <w:t>SONDERAKTIO</w:t>
+        <w:t xml:space="preserve">  </w:t>
       </w:r>
       <w:r>
         <w:rPr>
@@ -145,7 +147,7 @@
             </w14:srgbClr>
           </w14:shadow>
         </w:rPr>
-        <w:t>N!</w:t>
+        <w:t>SONDERAKTIO</w:t>
       </w:r>
       <w:r>
         <w:rPr>
@@ -158,7 +160,7 @@
             </w14:srgbClr>
           </w14:shadow>
         </w:rPr>
-        <w:t xml:space="preserve">               </w:t>
+        <w:t>N!</w:t>
       </w:r>
       <w:r>
         <w:rPr>
@@ -171,7 +173,7 @@
             </w14:srgbClr>
           </w14:shadow>
         </w:rPr>
-        <w:t>SONDERAKTION</w:t>
+        <w:t xml:space="preserve">               </w:t>
       </w:r>
       <w:r>
         <w:rPr>
@@ -184,6 +186,32 @@
             </w14:srgbClr>
           </w14:shadow>
         </w:rPr>
+        <w:t xml:space="preserve">  </w:t>
+      </w:r>
+      <w:r>
+        <w:rPr>
+          <w:rFonts w:cstheme="minorHAnsi"/>
+          <w:color w:val="FF0000"/>
+          <w:sz w:val="36"/>
+          <w14:shadow w14:blurRad="50800" w14:dist="88900" w14:dir="5400000" w14:sx="100000" w14:sy="100000" w14:kx="0" w14:ky="0" w14:algn="ctr">
+            <w14:srgbClr w14:val="000000">
+              <w14:alpha w14:val="56863"/>
+            </w14:srgbClr>
+          </w14:shadow>
+        </w:rPr>
+        <w:t>SONDERAKTION</w:t>
+      </w:r>
+      <w:r>
+        <w:rPr>
+          <w:rFonts w:cstheme="minorHAnsi"/>
+          <w:color w:val="FF0000"/>
+          <w:sz w:val="36"/>
+          <w14:shadow w14:blurRad="50800" w14:dist="88900" w14:dir="5400000" w14:sx="100000" w14:sy="100000" w14:kx="0" w14:ky="0" w14:algn="ctr">
+            <w14:srgbClr w14:val="000000">
+              <w14:alpha w14:val="56863"/>
+            </w14:srgbClr>
+          </w14:shadow>
+        </w:rPr>
         <w:t>!</w:t>
       </w:r>
     </w:p>
@@ -213,13 +241,13 @@
           <w:sz w:val="36"/>
         </w:rPr>
         <w:drawing>
-          <wp:anchor distT="0" distB="0" distL="114300" distR="114300" simplePos="0" relativeHeight="251686912" behindDoc="0" locked="0" layoutInCell="1" allowOverlap="1" wp14:anchorId="53F07956" wp14:editId="3CB79F96">
+          <wp:anchor distT="0" distB="0" distL="114300" distR="114300" simplePos="0" relativeHeight="251686912" behindDoc="0" locked="0" layoutInCell="1" allowOverlap="1" wp14:anchorId="53F07956" wp14:editId="2777F525">
             <wp:simplePos x="0" y="0"/>
             <wp:positionH relativeFrom="column">
-              <wp:posOffset>1135913</wp:posOffset>
+              <wp:posOffset>1480136</wp:posOffset>
             </wp:positionH>
             <wp:positionV relativeFrom="paragraph">
-              <wp:posOffset>96070</wp:posOffset>
+              <wp:posOffset>95885</wp:posOffset>
             </wp:positionV>
             <wp:extent cx="3467100" cy="939799"/>
             <wp:effectExtent l="38100" t="38100" r="38100" b="38735"/>
@@ -499,15 +527,15 @@
           <w:lang w:val="en-US"/>
         </w:rPr>
         <w:drawing>
-          <wp:anchor distT="0" distB="0" distL="114300" distR="114300" simplePos="0" relativeHeight="251671552" behindDoc="1" locked="0" layoutInCell="1" allowOverlap="1" wp14:anchorId="276B1DE0" wp14:editId="0FA3A3BB">
+          <wp:anchor distT="0" distB="0" distL="114300" distR="114300" simplePos="0" relativeHeight="251671552" behindDoc="1" locked="0" layoutInCell="1" allowOverlap="1" wp14:anchorId="276B1DE0" wp14:editId="40046349">
             <wp:simplePos x="0" y="0"/>
             <wp:positionH relativeFrom="column">
-              <wp:posOffset>-923290</wp:posOffset>
+              <wp:posOffset>-923437</wp:posOffset>
             </wp:positionH>
             <wp:positionV relativeFrom="paragraph">
-              <wp:posOffset>124136</wp:posOffset>
+              <wp:posOffset>121138</wp:posOffset>
             </wp:positionV>
-            <wp:extent cx="7569200" cy="3801745"/>
+            <wp:extent cx="7779434" cy="3801553"/>
             <wp:effectExtent l="0" t="0" r="0" b="0"/>
             <wp:wrapNone/>
             <wp:docPr id="13" name="Picture 13"/>
@@ -549,7 +577,7 @@
                   <pic:spPr>
                     <a:xfrm>
                       <a:off x="0" y="0"/>
-                      <a:ext cx="7569200" cy="3801745"/>
+                      <a:ext cx="7801896" cy="3812529"/>
                     </a:xfrm>
                     <a:prstGeom prst="rect">
                       <a:avLst/>
@@ -797,13 +825,6 @@
           <w:sz w:val="28"/>
         </w:rPr>
         <w:tab/>
-      </w:r>
-      <w:r>
-        <w:rPr>
-          <w:rFonts w:cstheme="minorHAnsi"/>
-          <w:b/>
-          <w:sz w:val="28"/>
-        </w:rPr>
         <w:t>(Han</w:t>
       </w:r>
       <w:r>
@@ -837,23 +858,7 @@
           <w:sz w:val="28"/>
         </w:rPr>
         <w:tab/>
-        <w:t>1 Sack</w:t>
-      </w:r>
-      <w:r>
-        <w:rPr>
-          <w:rFonts w:cstheme="minorHAnsi"/>
-          <w:b/>
-          <w:sz w:val="28"/>
-        </w:rPr>
-        <w:t xml:space="preserve"> </w:t>
-      </w:r>
-      <w:r>
-        <w:rPr>
-          <w:rFonts w:cstheme="minorHAnsi"/>
-          <w:b/>
-          <w:sz w:val="28"/>
-        </w:rPr>
-        <w:t xml:space="preserve">(10Kg) </w:t>
+        <w:t xml:space="preserve">1 Sack (10Kg) </w:t>
       </w:r>
       <w:r>
         <w:rPr>
@@ -870,25 +875,7 @@
           <w:strike/>
           <w:color w:val="FF0000"/>
         </w:rPr>
-        <w:t>2</w:t>
-      </w:r>
-      <w:r>
-        <w:rPr>
-          <w:rFonts w:cstheme="minorHAnsi"/>
-          <w:b/>
-          <w:strike/>
-          <w:color w:val="FF0000"/>
-        </w:rPr>
-        <w:t>2</w:t>
-      </w:r>
-      <w:r>
-        <w:rPr>
-          <w:rFonts w:cstheme="minorHAnsi"/>
-          <w:b/>
-          <w:strike/>
-          <w:color w:val="FF0000"/>
-        </w:rPr>
-        <w:t>.- €</w:t>
+        <w:t>22.- €</w:t>
       </w:r>
       <w:r>
         <w:rPr>
@@ -912,23 +899,7 @@
           <w:b/>
           <w:sz w:val="28"/>
         </w:rPr>
-        <w:t xml:space="preserve">jetzt nur </w:t>
-      </w:r>
-      <w:r>
-        <w:rPr>
-          <w:rFonts w:cstheme="minorHAnsi"/>
-          <w:b/>
-          <w:sz w:val="28"/>
-        </w:rPr>
-        <w:t>20</w:t>
-      </w:r>
-      <w:r>
-        <w:rPr>
-          <w:rFonts w:cstheme="minorHAnsi"/>
-          <w:b/>
-          <w:sz w:val="28"/>
-        </w:rPr>
-        <w:t xml:space="preserve">.- € </w:t>
+        <w:t xml:space="preserve">jetzt nur 20.- € </w:t>
       </w:r>
     </w:p>
     <w:p>
@@ -1584,8 +1555,6 @@
         </w:rPr>
         <w:t>€ Einkaufswert.</w:t>
       </w:r>
-      <w:bookmarkStart w:id="0" w:name="_GoBack"/>
-      <w:bookmarkEnd w:id="0"/>
     </w:p>
     <w:p>
       <w:pPr>
@@ -1670,10 +1639,10 @@
           <w:highlight w:val="cyan"/>
         </w:rPr>
         <w:drawing>
-          <wp:anchor distT="0" distB="0" distL="114300" distR="114300" simplePos="0" relativeHeight="251668480" behindDoc="0" locked="0" layoutInCell="1" allowOverlap="1" wp14:anchorId="37113498" wp14:editId="4BA89B4D">
+          <wp:anchor distT="0" distB="0" distL="114300" distR="114300" simplePos="0" relativeHeight="251668480" behindDoc="0" locked="0" layoutInCell="1" allowOverlap="1" wp14:anchorId="37113498" wp14:editId="35A63862">
             <wp:simplePos x="0" y="0"/>
             <wp:positionH relativeFrom="column">
-              <wp:posOffset>1409749</wp:posOffset>
+              <wp:posOffset>1511886</wp:posOffset>
             </wp:positionH>
             <wp:positionV relativeFrom="paragraph">
               <wp:posOffset>66040</wp:posOffset>
@@ -1729,82 +1698,20 @@
         <w:rPr>
           <w:rFonts w:cstheme="minorHAnsi"/>
           <w:noProof/>
-          <w:highlight w:val="cyan"/>
         </w:rPr>
         <w:drawing>
-          <wp:anchor distT="0" distB="0" distL="114300" distR="114300" simplePos="0" relativeHeight="251670528" behindDoc="0" locked="0" layoutInCell="1" allowOverlap="1" wp14:anchorId="3E9292D1" wp14:editId="65B994EA">
+          <wp:anchor distT="0" distB="0" distL="114300" distR="114300" simplePos="0" relativeHeight="251672576" behindDoc="0" locked="0" layoutInCell="1" allowOverlap="1" wp14:anchorId="4FE34C2A" wp14:editId="61B30A6F">
             <wp:simplePos x="0" y="0"/>
             <wp:positionH relativeFrom="column">
-              <wp:posOffset>3244801</wp:posOffset>
+              <wp:posOffset>-281354</wp:posOffset>
             </wp:positionH>
             <wp:positionV relativeFrom="paragraph">
-              <wp:posOffset>59690</wp:posOffset>
-            </wp:positionV>
-            <wp:extent cx="1080770" cy="964565"/>
-            <wp:effectExtent l="0" t="0" r="0" b="0"/>
-            <wp:wrapNone/>
-            <wp:docPr id="11" name="Picture 11"/>
-            <wp:cNvGraphicFramePr>
-              <a:graphicFrameLocks xmlns:a="http://schemas.openxmlformats.org/drawingml/2006/main" noChangeAspect="1"/>
-            </wp:cNvGraphicFramePr>
-            <a:graphic xmlns:a="http://schemas.openxmlformats.org/drawingml/2006/main">
-              <a:graphicData uri="http://schemas.openxmlformats.org/drawingml/2006/picture">
-                <pic:pic xmlns:pic="http://schemas.openxmlformats.org/drawingml/2006/picture">
-                  <pic:nvPicPr>
-                    <pic:cNvPr id="11" name="photo_2020-08-02 21.21.54.jpeg"/>
-                    <pic:cNvPicPr/>
-                  </pic:nvPicPr>
-                  <pic:blipFill>
-                    <a:blip r:embed="rId10" cstate="print">
-                      <a:extLst>
-                        <a:ext uri="{28A0092B-C50C-407E-A947-70E740481C1C}">
-                          <a14:useLocalDpi xmlns:a14="http://schemas.microsoft.com/office/drawing/2010/main" val="0"/>
-                        </a:ext>
-                      </a:extLst>
-                    </a:blip>
-                    <a:stretch>
-                      <a:fillRect/>
-                    </a:stretch>
-                  </pic:blipFill>
-                  <pic:spPr>
-                    <a:xfrm>
-                      <a:off x="0" y="0"/>
-                      <a:ext cx="1080770" cy="964565"/>
-                    </a:xfrm>
-                    <a:prstGeom prst="rect">
-                      <a:avLst/>
-                    </a:prstGeom>
-                  </pic:spPr>
-                </pic:pic>
-              </a:graphicData>
-            </a:graphic>
-            <wp14:sizeRelH relativeFrom="page">
-              <wp14:pctWidth>0</wp14:pctWidth>
-            </wp14:sizeRelH>
-            <wp14:sizeRelV relativeFrom="page">
-              <wp14:pctHeight>0</wp14:pctHeight>
-            </wp14:sizeRelV>
-          </wp:anchor>
-        </w:drawing>
-      </w:r>
-      <w:r>
-        <w:rPr>
-          <w:rFonts w:cstheme="minorHAnsi"/>
-          <w:noProof/>
-        </w:rPr>
-        <w:drawing>
-          <wp:anchor distT="0" distB="0" distL="114300" distR="114300" simplePos="0" relativeHeight="251669504" behindDoc="0" locked="0" layoutInCell="1" allowOverlap="1" wp14:anchorId="4E22EA1D" wp14:editId="764E41E9">
-            <wp:simplePos x="0" y="0"/>
-            <wp:positionH relativeFrom="column">
-              <wp:posOffset>4768264</wp:posOffset>
-            </wp:positionH>
-            <wp:positionV relativeFrom="paragraph">
-              <wp:posOffset>99060</wp:posOffset>
+              <wp:posOffset>99695</wp:posOffset>
             </wp:positionV>
             <wp:extent cx="1259840" cy="899795"/>
             <wp:effectExtent l="12700" t="12700" r="10160" b="14605"/>
             <wp:wrapNone/>
-            <wp:docPr id="8" name="Picture 8"/>
+            <wp:docPr id="14" name="Picture 14"/>
             <wp:cNvGraphicFramePr>
               <a:graphicFrameLocks xmlns:a="http://schemas.openxmlformats.org/drawingml/2006/main"/>
             </wp:cNvGraphicFramePr>
@@ -1812,11 +1719,11 @@
               <a:graphicData uri="http://schemas.openxmlformats.org/drawingml/2006/picture">
                 <pic:pic xmlns:pic="http://schemas.openxmlformats.org/drawingml/2006/picture">
                   <pic:nvPicPr>
-                    <pic:cNvPr id="5" name="photo_2020-08-02 20.47.48.jpeg"/>
+                    <pic:cNvPr id="14" name="gewuerze.jpeg"/>
                     <pic:cNvPicPr/>
                   </pic:nvPicPr>
                   <pic:blipFill>
-                    <a:blip r:embed="rId11" cstate="print">
+                    <a:blip r:embed="rId10" cstate="print">
                       <a:extLst>
                         <a:ext uri="{28A0092B-C50C-407E-A947-70E740481C1C}">
                           <a14:useLocalDpi xmlns:a14="http://schemas.microsoft.com/office/drawing/2010/main" val="0"/>
@@ -1857,20 +1764,82 @@
         <w:rPr>
           <w:rFonts w:cstheme="minorHAnsi"/>
           <w:noProof/>
+          <w:highlight w:val="cyan"/>
         </w:rPr>
         <w:drawing>
-          <wp:anchor distT="0" distB="0" distL="114300" distR="114300" simplePos="0" relativeHeight="251672576" behindDoc="0" locked="0" layoutInCell="1" allowOverlap="1" wp14:anchorId="4FE34C2A" wp14:editId="62C6AE63">
+          <wp:anchor distT="0" distB="0" distL="114300" distR="114300" simplePos="0" relativeHeight="251670528" behindDoc="0" locked="0" layoutInCell="1" allowOverlap="1" wp14:anchorId="3E9292D1" wp14:editId="2AFEDA94">
             <wp:simplePos x="0" y="0"/>
             <wp:positionH relativeFrom="column">
-              <wp:posOffset>-238760</wp:posOffset>
+              <wp:posOffset>3579593</wp:posOffset>
             </wp:positionH>
             <wp:positionV relativeFrom="paragraph">
-              <wp:posOffset>99793</wp:posOffset>
+              <wp:posOffset>59690</wp:posOffset>
+            </wp:positionV>
+            <wp:extent cx="1080770" cy="964565"/>
+            <wp:effectExtent l="0" t="0" r="0" b="0"/>
+            <wp:wrapNone/>
+            <wp:docPr id="11" name="Picture 11"/>
+            <wp:cNvGraphicFramePr>
+              <a:graphicFrameLocks xmlns:a="http://schemas.openxmlformats.org/drawingml/2006/main" noChangeAspect="1"/>
+            </wp:cNvGraphicFramePr>
+            <a:graphic xmlns:a="http://schemas.openxmlformats.org/drawingml/2006/main">
+              <a:graphicData uri="http://schemas.openxmlformats.org/drawingml/2006/picture">
+                <pic:pic xmlns:pic="http://schemas.openxmlformats.org/drawingml/2006/picture">
+                  <pic:nvPicPr>
+                    <pic:cNvPr id="11" name="photo_2020-08-02 21.21.54.jpeg"/>
+                    <pic:cNvPicPr/>
+                  </pic:nvPicPr>
+                  <pic:blipFill>
+                    <a:blip r:embed="rId11" cstate="print">
+                      <a:extLst>
+                        <a:ext uri="{28A0092B-C50C-407E-A947-70E740481C1C}">
+                          <a14:useLocalDpi xmlns:a14="http://schemas.microsoft.com/office/drawing/2010/main" val="0"/>
+                        </a:ext>
+                      </a:extLst>
+                    </a:blip>
+                    <a:stretch>
+                      <a:fillRect/>
+                    </a:stretch>
+                  </pic:blipFill>
+                  <pic:spPr>
+                    <a:xfrm>
+                      <a:off x="0" y="0"/>
+                      <a:ext cx="1080770" cy="964565"/>
+                    </a:xfrm>
+                    <a:prstGeom prst="rect">
+                      <a:avLst/>
+                    </a:prstGeom>
+                  </pic:spPr>
+                </pic:pic>
+              </a:graphicData>
+            </a:graphic>
+            <wp14:sizeRelH relativeFrom="page">
+              <wp14:pctWidth>0</wp14:pctWidth>
+            </wp14:sizeRelH>
+            <wp14:sizeRelV relativeFrom="page">
+              <wp14:pctHeight>0</wp14:pctHeight>
+            </wp14:sizeRelV>
+          </wp:anchor>
+        </w:drawing>
+      </w:r>
+      <w:r>
+        <w:rPr>
+          <w:rFonts w:cstheme="minorHAnsi"/>
+          <w:noProof/>
+        </w:rPr>
+        <w:drawing>
+          <wp:anchor distT="0" distB="0" distL="114300" distR="114300" simplePos="0" relativeHeight="251669504" behindDoc="0" locked="0" layoutInCell="1" allowOverlap="1" wp14:anchorId="4E22EA1D" wp14:editId="6328EA5E">
+            <wp:simplePos x="0" y="0"/>
+            <wp:positionH relativeFrom="column">
+              <wp:posOffset>5264345</wp:posOffset>
+            </wp:positionH>
+            <wp:positionV relativeFrom="paragraph">
+              <wp:posOffset>99060</wp:posOffset>
             </wp:positionV>
             <wp:extent cx="1259840" cy="899795"/>
             <wp:effectExtent l="12700" t="12700" r="10160" b="14605"/>
             <wp:wrapNone/>
-            <wp:docPr id="14" name="Picture 14"/>
+            <wp:docPr id="8" name="Picture 8"/>
             <wp:cNvGraphicFramePr>
               <a:graphicFrameLocks xmlns:a="http://schemas.openxmlformats.org/drawingml/2006/main"/>
             </wp:cNvGraphicFramePr>
@@ -1878,7 +1847,7 @@
               <a:graphicData uri="http://schemas.openxmlformats.org/drawingml/2006/picture">
                 <pic:pic xmlns:pic="http://schemas.openxmlformats.org/drawingml/2006/picture">
                   <pic:nvPicPr>
-                    <pic:cNvPr id="14" name="gewuerze.jpeg"/>
+                    <pic:cNvPr id="5" name="photo_2020-08-02 20.47.48.jpeg"/>
                     <pic:cNvPicPr/>
                   </pic:nvPicPr>
                   <pic:blipFill>
@@ -1957,152 +1926,22 @@
           <w:sz w:val="22"/>
         </w:rPr>
       </w:pPr>
-    </w:p>
-    <w:p>
-      <w:pPr>
-        <w:spacing w:line="360" w:lineRule="auto"/>
-        <w:rPr>
-          <w:rFonts w:cstheme="minorHAnsi"/>
-        </w:rPr>
-      </w:pPr>
       <w:r>
         <w:rPr>
           <w:rFonts w:cstheme="minorHAnsi"/>
           <w:noProof/>
         </w:rPr>
         <w:drawing>
-          <wp:anchor distT="0" distB="0" distL="114300" distR="114300" simplePos="0" relativeHeight="251666432" behindDoc="0" locked="0" layoutInCell="1" allowOverlap="1" wp14:anchorId="7DF848DD" wp14:editId="5FCFA18A">
+          <wp:anchor distT="0" distB="0" distL="114300" distR="114300" simplePos="0" relativeHeight="251676672" behindDoc="0" locked="0" layoutInCell="1" allowOverlap="1" wp14:anchorId="3059B732" wp14:editId="0A10866C">
             <wp:simplePos x="0" y="0"/>
             <wp:positionH relativeFrom="column">
-              <wp:posOffset>-216535</wp:posOffset>
+              <wp:posOffset>-271096</wp:posOffset>
             </wp:positionH>
             <wp:positionV relativeFrom="paragraph">
-              <wp:posOffset>238125</wp:posOffset>
+              <wp:posOffset>201930</wp:posOffset>
             </wp:positionV>
-            <wp:extent cx="321310" cy="321310"/>
-            <wp:effectExtent l="0" t="0" r="0" b="0"/>
-            <wp:wrapNone/>
-            <wp:docPr id="7" name="Picture 7"/>
-            <wp:cNvGraphicFramePr>
-              <a:graphicFrameLocks xmlns:a="http://schemas.openxmlformats.org/drawingml/2006/main" noChangeAspect="1"/>
-            </wp:cNvGraphicFramePr>
-            <a:graphic xmlns:a="http://schemas.openxmlformats.org/drawingml/2006/main">
-              <a:graphicData uri="http://schemas.openxmlformats.org/drawingml/2006/picture">
-                <pic:pic xmlns:pic="http://schemas.openxmlformats.org/drawingml/2006/picture">
-                  <pic:nvPicPr>
-                    <pic:cNvPr id="6" name="whatsapp.png"/>
-                    <pic:cNvPicPr/>
-                  </pic:nvPicPr>
-                  <pic:blipFill>
-                    <a:blip r:embed="rId13" cstate="print">
-                      <a:extLst>
-                        <a:ext uri="{28A0092B-C50C-407E-A947-70E740481C1C}">
-                          <a14:useLocalDpi xmlns:a14="http://schemas.microsoft.com/office/drawing/2010/main" val="0"/>
-                        </a:ext>
-                      </a:extLst>
-                    </a:blip>
-                    <a:stretch>
-                      <a:fillRect/>
-                    </a:stretch>
-                  </pic:blipFill>
-                  <pic:spPr>
-                    <a:xfrm>
-                      <a:off x="0" y="0"/>
-                      <a:ext cx="321310" cy="321310"/>
-                    </a:xfrm>
-                    <a:prstGeom prst="rect">
-                      <a:avLst/>
-                    </a:prstGeom>
-                  </pic:spPr>
-                </pic:pic>
-              </a:graphicData>
-            </a:graphic>
-            <wp14:sizeRelH relativeFrom="page">
-              <wp14:pctWidth>0</wp14:pctWidth>
-            </wp14:sizeRelH>
-            <wp14:sizeRelV relativeFrom="page">
-              <wp14:pctHeight>0</wp14:pctHeight>
-            </wp14:sizeRelV>
-          </wp:anchor>
-        </w:drawing>
-      </w:r>
-      <w:r>
-        <w:rPr>
-          <w:rFonts w:cstheme="minorHAnsi"/>
-          <w:noProof/>
-        </w:rPr>
-        <w:drawing>
-          <wp:anchor distT="0" distB="0" distL="114300" distR="114300" simplePos="0" relativeHeight="251674624" behindDoc="0" locked="0" layoutInCell="1" allowOverlap="1" wp14:anchorId="28D18ACE" wp14:editId="4590D1DB">
-            <wp:simplePos x="0" y="0"/>
-            <wp:positionH relativeFrom="column">
-              <wp:posOffset>115668</wp:posOffset>
-            </wp:positionH>
-            <wp:positionV relativeFrom="paragraph">
-              <wp:posOffset>267970</wp:posOffset>
-            </wp:positionV>
-            <wp:extent cx="260985" cy="260985"/>
-            <wp:effectExtent l="0" t="0" r="5715" b="5715"/>
-            <wp:wrapNone/>
-            <wp:docPr id="15" name="Picture 15"/>
-            <wp:cNvGraphicFramePr>
-              <a:graphicFrameLocks xmlns:a="http://schemas.openxmlformats.org/drawingml/2006/main" noChangeAspect="1"/>
-            </wp:cNvGraphicFramePr>
-            <a:graphic xmlns:a="http://schemas.openxmlformats.org/drawingml/2006/main">
-              <a:graphicData uri="http://schemas.openxmlformats.org/drawingml/2006/picture">
-                <pic:pic xmlns:pic="http://schemas.openxmlformats.org/drawingml/2006/picture">
-                  <pic:nvPicPr>
-                    <pic:cNvPr id="6" name="whatsapp.png"/>
-                    <pic:cNvPicPr/>
-                  </pic:nvPicPr>
-                  <pic:blipFill>
-                    <a:blip r:embed="rId14" cstate="print">
-                      <a:extLst>
-                        <a:ext uri="{28A0092B-C50C-407E-A947-70E740481C1C}">
-                          <a14:useLocalDpi xmlns:a14="http://schemas.microsoft.com/office/drawing/2010/main" val="0"/>
-                        </a:ext>
-                      </a:extLst>
-                    </a:blip>
-                    <a:stretch>
-                      <a:fillRect/>
-                    </a:stretch>
-                  </pic:blipFill>
-                  <pic:spPr>
-                    <a:xfrm>
-                      <a:off x="0" y="0"/>
-                      <a:ext cx="260985" cy="260985"/>
-                    </a:xfrm>
-                    <a:prstGeom prst="rect">
-                      <a:avLst/>
-                    </a:prstGeom>
-                  </pic:spPr>
-                </pic:pic>
-              </a:graphicData>
-            </a:graphic>
-            <wp14:sizeRelH relativeFrom="page">
-              <wp14:pctWidth>0</wp14:pctWidth>
-            </wp14:sizeRelH>
-            <wp14:sizeRelV relativeFrom="page">
-              <wp14:pctHeight>0</wp14:pctHeight>
-            </wp14:sizeRelV>
-          </wp:anchor>
-        </w:drawing>
-      </w:r>
-      <w:r>
-        <w:rPr>
-          <w:rFonts w:cstheme="minorHAnsi"/>
-          <w:noProof/>
-        </w:rPr>
-        <w:drawing>
-          <wp:anchor distT="0" distB="0" distL="114300" distR="114300" simplePos="0" relativeHeight="251676672" behindDoc="0" locked="0" layoutInCell="1" allowOverlap="1" wp14:anchorId="3059B732" wp14:editId="0DBD1C2A">
-            <wp:simplePos x="0" y="0"/>
-            <wp:positionH relativeFrom="column">
-              <wp:posOffset>2592434</wp:posOffset>
-            </wp:positionH>
-            <wp:positionV relativeFrom="paragraph">
-              <wp:posOffset>144335</wp:posOffset>
-            </wp:positionV>
-            <wp:extent cx="3725071" cy="1009718"/>
-            <wp:effectExtent l="38100" t="38100" r="34290" b="31750"/>
+            <wp:extent cx="3668400" cy="1116000"/>
+            <wp:effectExtent l="38100" t="38100" r="40005" b="40005"/>
             <wp:wrapNone/>
             <wp:docPr id="17" name="Picture 17"/>
             <wp:cNvGraphicFramePr>
@@ -2139,7 +1978,7 @@
                   <pic:spPr>
                     <a:xfrm>
                       <a:off x="0" y="0"/>
-                      <a:ext cx="3730635" cy="1011226"/>
+                      <a:ext cx="3668400" cy="1116000"/>
                     </a:xfrm>
                     <a:prstGeom prst="rect">
                       <a:avLst/>
@@ -2172,16 +2011,10 @@
           </wp:anchor>
         </w:drawing>
       </w:r>
-      <w:r>
-        <w:rPr>
-          <w:rFonts w:cstheme="minorHAnsi"/>
-        </w:rPr>
-        <w:t>Bestellungsmöglichkeiten:</w:t>
-      </w:r>
     </w:p>
     <w:p>
       <w:pPr>
-        <w:ind w:firstLine="720"/>
+        <w:spacing w:line="360" w:lineRule="auto"/>
         <w:rPr>
           <w:rFonts w:cstheme="minorHAnsi"/>
         </w:rPr>
@@ -2189,133 +2022,303 @@
       <w:r>
         <w:rPr>
           <w:rFonts w:cstheme="minorHAnsi"/>
-          <w:sz w:val="32"/>
-        </w:rPr>
-        <w:t>0</w:t>
-      </w:r>
-      <w:r>
-        <w:rPr>
-          <w:rFonts w:cstheme="minorHAnsi"/>
-          <w:sz w:val="32"/>
-        </w:rPr>
-        <w:t>176 6387</w:t>
-      </w:r>
-      <w:r>
-        <w:rPr>
-          <w:rFonts w:cstheme="minorHAnsi"/>
-          <w:sz w:val="32"/>
-        </w:rPr>
-        <w:t xml:space="preserve"> </w:t>
-      </w:r>
-      <w:r>
-        <w:rPr>
-          <w:rFonts w:cstheme="minorHAnsi"/>
-          <w:sz w:val="32"/>
-        </w:rPr>
-        <w:t>4645</w:t>
-      </w:r>
-      <w:r>
-        <w:rPr>
-          <w:rFonts w:cstheme="minorHAnsi"/>
-        </w:rPr>
-        <w:tab/>
-      </w:r>
-      <w:r>
-        <w:rPr>
-          <w:rFonts w:cstheme="minorHAnsi"/>
-        </w:rPr>
-        <w:tab/>
-      </w:r>
-      <w:r>
-        <w:rPr>
-          <w:rFonts w:cstheme="minorHAnsi"/>
-        </w:rPr>
-        <w:tab/>
-      </w:r>
-      <w:r>
-        <w:rPr>
-          <w:rFonts w:cstheme="minorHAnsi"/>
-        </w:rPr>
-        <w:tab/>
+          <w:noProof/>
+        </w:rPr>
+        <mc:AlternateContent>
+          <mc:Choice Requires="wps">
+            <w:drawing>
+              <wp:anchor distT="0" distB="0" distL="114300" distR="114300" simplePos="0" relativeHeight="251664382" behindDoc="0" locked="0" layoutInCell="1" allowOverlap="1" wp14:anchorId="1C8130ED" wp14:editId="0ABBC508">
+                <wp:simplePos x="0" y="0"/>
+                <wp:positionH relativeFrom="column">
+                  <wp:posOffset>3646219</wp:posOffset>
+                </wp:positionH>
+                <wp:positionV relativeFrom="paragraph">
+                  <wp:posOffset>3810</wp:posOffset>
+                </wp:positionV>
+                <wp:extent cx="2880000" cy="1116000"/>
+                <wp:effectExtent l="0" t="0" r="15875" b="14605"/>
+                <wp:wrapNone/>
+                <wp:docPr id="2" name="Text Box 2"/>
+                <wp:cNvGraphicFramePr/>
+                <a:graphic xmlns:a="http://schemas.openxmlformats.org/drawingml/2006/main">
+                  <a:graphicData uri="http://schemas.microsoft.com/office/word/2010/wordprocessingShape">
+                    <wps:wsp>
+                      <wps:cNvSpPr txBox="1"/>
+                      <wps:spPr>
+                        <a:xfrm>
+                          <a:off x="0" y="0"/>
+                          <a:ext cx="2880000" cy="1116000"/>
+                        </a:xfrm>
+                        <a:prstGeom prst="rect">
+                          <a:avLst/>
+                        </a:prstGeom>
+                        <a:noFill/>
+                        <a:ln w="6350">
+                          <a:solidFill>
+                            <a:schemeClr val="bg1"/>
+                          </a:solidFill>
+                        </a:ln>
+                      </wps:spPr>
+                      <wps:txbx>
+                        <w:txbxContent>
+                          <w:p>
+                            <w:pPr>
+                              <w:spacing w:line="312" w:lineRule="auto"/>
+                              <w:ind w:firstLine="720"/>
+                              <w:jc w:val="both"/>
+                            </w:pPr>
+                            <w:r>
+                              <w:t>Bestell</w:t>
+                            </w:r>
+                            <w:r>
+                              <w:t>ungs</w:t>
+                            </w:r>
+                            <w:r>
+                              <w:t>möglichkeiten</w:t>
+                            </w:r>
+                            <w:r>
+                              <w:t>:</w:t>
+                            </w:r>
+                          </w:p>
+                          <w:p>
+                            <w:pPr>
+                              <w:spacing w:line="360" w:lineRule="auto"/>
+                              <w:ind w:left="720" w:firstLine="720"/>
+                              <w:jc w:val="both"/>
+                              <w:rPr>
+                                <w:rFonts w:cstheme="minorHAnsi"/>
+                                <w:sz w:val="36"/>
+                              </w:rPr>
+                            </w:pPr>
+                            <w:r>
+                              <w:rPr>
+                                <w:rFonts w:cstheme="minorHAnsi"/>
+                                <w:sz w:val="36"/>
+                              </w:rPr>
+                              <w:t>0176 6387 4645</w:t>
+                            </w:r>
+                          </w:p>
+                          <w:p>
+                            <w:pPr>
+                              <w:rPr>
+                                <w:rFonts w:cstheme="minorHAnsi"/>
+                              </w:rPr>
+                            </w:pPr>
+                            <w:r>
+                              <w:rPr>
+                                <w:rFonts w:cstheme="minorHAnsi"/>
+                              </w:rPr>
+                              <w:t xml:space="preserve">      </w:t>
+                            </w:r>
+                            <w:r>
+                              <w:rPr>
+                                <w:rFonts w:cstheme="minorHAnsi"/>
+                              </w:rPr>
+                              <w:t xml:space="preserve">E-Mail: </w:t>
+                            </w:r>
+                            <w:hyperlink r:id="rId13" w:history="1">
+                              <w:r>
+                                <w:rPr>
+                                  <w:rStyle w:val="Hyperlink"/>
+                                  <w:rFonts w:cstheme="minorHAnsi"/>
+                                </w:rPr>
+                                <w:t>info@aseman-lebensmitel.de</w:t>
+                              </w:r>
+                            </w:hyperlink>
+                          </w:p>
+                          <w:p>
+                            <w:pPr>
+                              <w:rPr>
+                                <w:rFonts w:cstheme="minorHAnsi"/>
+                              </w:rPr>
+                            </w:pPr>
+                            <w:r>
+                              <w:rPr>
+                                <w:rFonts w:cstheme="minorHAnsi"/>
+                              </w:rPr>
+                              <w:t xml:space="preserve">       </w:t>
+                            </w:r>
+                            <w:r>
+                              <w:rPr>
+                                <w:rFonts w:cstheme="minorHAnsi"/>
+                              </w:rPr>
+                              <w:t xml:space="preserve">Web: </w:t>
+                            </w:r>
+                            <w:hyperlink r:id="rId14" w:history="1">
+                              <w:r>
+                                <w:rPr>
+                                  <w:rStyle w:val="Hyperlink"/>
+                                  <w:rFonts w:cstheme="minorHAnsi"/>
+                                </w:rPr>
+                                <w:t>www.aseman-lebensmittel.de</w:t>
+                              </w:r>
+                            </w:hyperlink>
+                          </w:p>
+                          <w:p>
+                            <w:pPr>
+                              <w:jc w:val="both"/>
+                            </w:pPr>
+                          </w:p>
+                        </w:txbxContent>
+                      </wps:txbx>
+                      <wps:bodyPr rot="0" spcFirstLastPara="0" vertOverflow="overflow" horzOverflow="overflow" vert="horz" wrap="square" lIns="91440" tIns="45720" rIns="91440" bIns="45720" numCol="1" spcCol="0" rtlCol="0" fromWordArt="0" anchor="t" anchorCtr="0" forceAA="0" compatLnSpc="1">
+                        <a:prstTxWarp prst="textNoShape">
+                          <a:avLst/>
+                        </a:prstTxWarp>
+                        <a:noAutofit/>
+                      </wps:bodyPr>
+                    </wps:wsp>
+                  </a:graphicData>
+                </a:graphic>
+                <wp14:sizeRelH relativeFrom="margin">
+                  <wp14:pctWidth>0</wp14:pctWidth>
+                </wp14:sizeRelH>
+                <wp14:sizeRelV relativeFrom="margin">
+                  <wp14:pctHeight>0</wp14:pctHeight>
+                </wp14:sizeRelV>
+              </wp:anchor>
+            </w:drawing>
+          </mc:Choice>
+          <mc:Fallback>
+            <w:pict>
+              <v:shapetype w14:anchorId="1C8130ED" id="_x0000_t202" coordsize="21600,21600" o:spt="202" path="m,l,21600r21600,l21600,xe">
+                <v:stroke joinstyle="miter"/>
+                <v:path gradientshapeok="t" o:connecttype="rect"/>
+              </v:shapetype>
+              <v:shape id="Text Box 2" o:spid="_x0000_s1026" type="#_x0000_t202" style="position:absolute;margin-left:287.1pt;margin-top:.3pt;width:226.75pt;height:87.85pt;z-index:251664382;visibility:visible;mso-wrap-style:square;mso-width-percent:0;mso-height-percent:0;mso-wrap-distance-left:9pt;mso-wrap-distance-top:0;mso-wrap-distance-right:9pt;mso-wrap-distance-bottom:0;mso-position-horizontal:absolute;mso-position-horizontal-relative:text;mso-position-vertical:absolute;mso-position-vertical-relative:text;mso-width-percent:0;mso-height-percent:0;mso-width-relative:margin;mso-height-relative:margin;v-text-anchor:top" o:gfxdata="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" filled="f" strokecolor="white [3212]" strokeweight=".5pt">
+                <v:textbox>
+                  <w:txbxContent>
+                    <w:p>
+                      <w:pPr>
+                        <w:spacing w:line="312" w:lineRule="auto"/>
+                        <w:ind w:firstLine="720"/>
+                        <w:jc w:val="both"/>
+                      </w:pPr>
+                      <w:r>
+                        <w:t>Bestell</w:t>
+                      </w:r>
+                      <w:r>
+                        <w:t>ungs</w:t>
+                      </w:r>
+                      <w:r>
+                        <w:t>möglichkeiten</w:t>
+                      </w:r>
+                      <w:r>
+                        <w:t>:</w:t>
+                      </w:r>
+                    </w:p>
+                    <w:p>
+                      <w:pPr>
+                        <w:spacing w:line="360" w:lineRule="auto"/>
+                        <w:ind w:left="720" w:firstLine="720"/>
+                        <w:jc w:val="both"/>
+                        <w:rPr>
+                          <w:rFonts w:cstheme="minorHAnsi"/>
+                          <w:sz w:val="36"/>
+                        </w:rPr>
+                      </w:pPr>
+                      <w:r>
+                        <w:rPr>
+                          <w:rFonts w:cstheme="minorHAnsi"/>
+                          <w:sz w:val="36"/>
+                        </w:rPr>
+                        <w:t>0176 6387 4645</w:t>
+                      </w:r>
+                    </w:p>
+                    <w:p>
+                      <w:pPr>
+                        <w:rPr>
+                          <w:rFonts w:cstheme="minorHAnsi"/>
+                        </w:rPr>
+                      </w:pPr>
+                      <w:r>
+                        <w:rPr>
+                          <w:rFonts w:cstheme="minorHAnsi"/>
+                        </w:rPr>
+                        <w:t xml:space="preserve">      </w:t>
+                      </w:r>
+                      <w:r>
+                        <w:rPr>
+                          <w:rFonts w:cstheme="minorHAnsi"/>
+                        </w:rPr>
+                        <w:t xml:space="preserve">E-Mail: </w:t>
+                      </w:r>
+                      <w:hyperlink r:id="rId15" w:history="1">
+                        <w:r>
+                          <w:rPr>
+                            <w:rStyle w:val="Hyperlink"/>
+                            <w:rFonts w:cstheme="minorHAnsi"/>
+                          </w:rPr>
+                          <w:t>info@aseman-lebensmitel.de</w:t>
+                        </w:r>
+                      </w:hyperlink>
+                    </w:p>
+                    <w:p>
+                      <w:pPr>
+                        <w:rPr>
+                          <w:rFonts w:cstheme="minorHAnsi"/>
+                        </w:rPr>
+                      </w:pPr>
+                      <w:r>
+                        <w:rPr>
+                          <w:rFonts w:cstheme="minorHAnsi"/>
+                        </w:rPr>
+                        <w:t xml:space="preserve">       </w:t>
+                      </w:r>
+                      <w:r>
+                        <w:rPr>
+                          <w:rFonts w:cstheme="minorHAnsi"/>
+                        </w:rPr>
+                        <w:t xml:space="preserve">Web: </w:t>
+                      </w:r>
+                      <w:hyperlink r:id="rId16" w:history="1">
+                        <w:r>
+                          <w:rPr>
+                            <w:rStyle w:val="Hyperlink"/>
+                            <w:rFonts w:cstheme="minorHAnsi"/>
+                          </w:rPr>
+                          <w:t>www.aseman-lebensmittel.de</w:t>
+                        </w:r>
+                      </w:hyperlink>
+                    </w:p>
+                    <w:p>
+                      <w:pPr>
+                        <w:jc w:val="both"/>
+                      </w:pPr>
+                    </w:p>
+                  </w:txbxContent>
+                </v:textbox>
+              </v:shape>
+            </w:pict>
+          </mc:Fallback>
+        </mc:AlternateContent>
       </w:r>
     </w:p>
     <w:p>
       <w:pPr>
-        <w:rPr>
-          <w:rFonts w:cstheme="minorHAnsi"/>
-          <w:sz w:val="16"/>
+        <w:ind w:left="720" w:firstLine="720"/>
+        <w:rPr>
+          <w:rFonts w:cstheme="minorHAnsi"/>
         </w:rPr>
       </w:pPr>
-    </w:p>
-    <w:p>
-      <w:pPr>
-        <w:rPr>
-          <w:rFonts w:cstheme="minorHAnsi"/>
-        </w:rPr>
-      </w:pPr>
-      <w:r>
-        <w:rPr>
-          <w:rFonts w:cstheme="minorHAnsi"/>
-        </w:rPr>
-        <w:t xml:space="preserve">E-Mail: </w:t>
-      </w:r>
-      <w:hyperlink r:id="rId15" w:history="1">
-        <w:r>
-          <w:rPr>
-            <w:rStyle w:val="Hyperlink"/>
-            <w:rFonts w:cstheme="minorHAnsi"/>
-          </w:rPr>
-          <w:t>info@aseman-lebensmitel.de</w:t>
-        </w:r>
-      </w:hyperlink>
-    </w:p>
-    <w:p>
-      <w:pPr>
-        <w:rPr>
-          <w:rFonts w:cstheme="minorHAnsi"/>
-        </w:rPr>
-      </w:pPr>
-      <w:r>
-        <w:rPr>
-          <w:rFonts w:cstheme="minorHAnsi"/>
-        </w:rPr>
-        <w:t xml:space="preserve">Web: </w:t>
-      </w:r>
-      <w:hyperlink r:id="rId16" w:history="1">
-        <w:r>
-          <w:rPr>
-            <w:rStyle w:val="Hyperlink"/>
-            <w:rFonts w:cstheme="minorHAnsi"/>
-          </w:rPr>
-          <w:t>www.aseman-lebensmittel.de</w:t>
-        </w:r>
-      </w:hyperlink>
-    </w:p>
-    <w:p>
-      <w:pPr>
-        <w:rPr>
-          <w:rFonts w:cstheme="minorHAnsi"/>
-        </w:rPr>
-      </w:pPr>
       <w:r>
         <w:rPr>
           <w:rFonts w:cstheme="minorHAnsi"/>
           <w:noProof/>
-          <w:lang w:val="en-GB"/>
         </w:rPr>
         <w:drawing>
-          <wp:anchor distT="0" distB="0" distL="114300" distR="114300" simplePos="0" relativeHeight="251685888" behindDoc="0" locked="0" layoutInCell="1" allowOverlap="1" wp14:anchorId="29A3CEE2" wp14:editId="7396BA9D">
+          <wp:anchor distT="0" distB="0" distL="114300" distR="114300" simplePos="0" relativeHeight="251674624" behindDoc="0" locked="0" layoutInCell="1" allowOverlap="1" wp14:anchorId="28D18ACE" wp14:editId="44A27343">
             <wp:simplePos x="0" y="0"/>
             <wp:positionH relativeFrom="column">
-              <wp:posOffset>-250190</wp:posOffset>
+              <wp:posOffset>4283075</wp:posOffset>
             </wp:positionH>
             <wp:positionV relativeFrom="paragraph">
-              <wp:posOffset>104140</wp:posOffset>
+              <wp:posOffset>34925</wp:posOffset>
             </wp:positionV>
-            <wp:extent cx="213360" cy="213360"/>
-            <wp:effectExtent l="0" t="0" r="2540" b="2540"/>
+            <wp:extent cx="260985" cy="260985"/>
+            <wp:effectExtent l="0" t="0" r="5715" b="5715"/>
             <wp:wrapNone/>
-            <wp:docPr id="21" name="Picture 21"/>
+            <wp:docPr id="15" name="Picture 15"/>
             <wp:cNvGraphicFramePr>
               <a:graphicFrameLocks xmlns:a="http://schemas.openxmlformats.org/drawingml/2006/main" noChangeAspect="1"/>
             </wp:cNvGraphicFramePr>
@@ -2323,7 +2326,7 @@
               <a:graphicData uri="http://schemas.openxmlformats.org/drawingml/2006/picture">
                 <pic:pic xmlns:pic="http://schemas.openxmlformats.org/drawingml/2006/picture">
                   <pic:nvPicPr>
-                    <pic:cNvPr id="18" name="mc.png"/>
+                    <pic:cNvPr id="6" name="whatsapp.png"/>
                     <pic:cNvPicPr/>
                   </pic:nvPicPr>
                   <pic:blipFill>
@@ -2341,7 +2344,7 @@
                   <pic:spPr>
                     <a:xfrm>
                       <a:off x="0" y="0"/>
-                      <a:ext cx="213360" cy="213360"/>
+                      <a:ext cx="260985" cy="260985"/>
                     </a:xfrm>
                     <a:prstGeom prst="rect">
                       <a:avLst/>
@@ -2363,18 +2366,683 @@
         <w:rPr>
           <w:rFonts w:cstheme="minorHAnsi"/>
           <w:noProof/>
+        </w:rPr>
+        <w:drawing>
+          <wp:anchor distT="0" distB="0" distL="114300" distR="114300" simplePos="0" relativeHeight="251666432" behindDoc="0" locked="0" layoutInCell="1" allowOverlap="1" wp14:anchorId="7DF848DD" wp14:editId="0A1AE3D1">
+            <wp:simplePos x="0" y="0"/>
+            <wp:positionH relativeFrom="column">
+              <wp:posOffset>3878775</wp:posOffset>
+            </wp:positionH>
+            <wp:positionV relativeFrom="paragraph">
+              <wp:posOffset>13335</wp:posOffset>
+            </wp:positionV>
+            <wp:extent cx="321310" cy="321310"/>
+            <wp:effectExtent l="0" t="0" r="0" b="0"/>
+            <wp:wrapNone/>
+            <wp:docPr id="7" name="Picture 7"/>
+            <wp:cNvGraphicFramePr>
+              <a:graphicFrameLocks xmlns:a="http://schemas.openxmlformats.org/drawingml/2006/main" noChangeAspect="1"/>
+            </wp:cNvGraphicFramePr>
+            <a:graphic xmlns:a="http://schemas.openxmlformats.org/drawingml/2006/main">
+              <a:graphicData uri="http://schemas.openxmlformats.org/drawingml/2006/picture">
+                <pic:pic xmlns:pic="http://schemas.openxmlformats.org/drawingml/2006/picture">
+                  <pic:nvPicPr>
+                    <pic:cNvPr id="6" name="whatsapp.png"/>
+                    <pic:cNvPicPr/>
+                  </pic:nvPicPr>
+                  <pic:blipFill>
+                    <a:blip r:embed="rId18" cstate="print">
+                      <a:extLst>
+                        <a:ext uri="{28A0092B-C50C-407E-A947-70E740481C1C}">
+                          <a14:useLocalDpi xmlns:a14="http://schemas.microsoft.com/office/drawing/2010/main" val="0"/>
+                        </a:ext>
+                      </a:extLst>
+                    </a:blip>
+                    <a:stretch>
+                      <a:fillRect/>
+                    </a:stretch>
+                  </pic:blipFill>
+                  <pic:spPr>
+                    <a:xfrm>
+                      <a:off x="0" y="0"/>
+                      <a:ext cx="321310" cy="321310"/>
+                    </a:xfrm>
+                    <a:prstGeom prst="rect">
+                      <a:avLst/>
+                    </a:prstGeom>
+                  </pic:spPr>
+                </pic:pic>
+              </a:graphicData>
+            </a:graphic>
+            <wp14:sizeRelH relativeFrom="page">
+              <wp14:pctWidth>0</wp14:pctWidth>
+            </wp14:sizeRelH>
+            <wp14:sizeRelV relativeFrom="page">
+              <wp14:pctHeight>0</wp14:pctHeight>
+            </wp14:sizeRelV>
+          </wp:anchor>
+        </w:drawing>
+      </w:r>
+      <w:r>
+        <w:rPr>
+          <w:rFonts w:cstheme="minorHAnsi"/>
+        </w:rPr>
+        <w:tab/>
+      </w:r>
+      <w:r>
+        <w:rPr>
+          <w:rFonts w:cstheme="minorHAnsi"/>
+        </w:rPr>
+        <w:tab/>
+      </w:r>
+      <w:r>
+        <w:rPr>
+          <w:rFonts w:cstheme="minorHAnsi"/>
+        </w:rPr>
+        <w:tab/>
+      </w:r>
+      <w:r>
+        <w:rPr>
+          <w:rFonts w:cstheme="minorHAnsi"/>
+        </w:rPr>
+        <w:tab/>
+      </w:r>
+    </w:p>
+    <w:p>
+      <w:pPr>
+        <w:rPr>
+          <w:rFonts w:cstheme="minorHAnsi"/>
+          <w:sz w:val="16"/>
+        </w:rPr>
+      </w:pPr>
+    </w:p>
+    <w:p>
+      <w:pPr>
+        <w:rPr>
+          <w:rFonts w:cstheme="minorHAnsi"/>
+        </w:rPr>
+      </w:pPr>
+    </w:p>
+    <w:p>
+      <w:pPr>
+        <w:rPr>
+          <w:rFonts w:cstheme="minorHAnsi"/>
           <w:lang w:val="en-GB"/>
+        </w:rPr>
+      </w:pPr>
+      <w:r>
+        <w:rPr>
+          <w:rFonts w:cstheme="minorHAnsi"/>
+          <w:noProof/>
         </w:rPr>
         <mc:AlternateContent>
           <mc:Choice Requires="wps">
             <w:drawing>
-              <wp:anchor distT="0" distB="0" distL="114300" distR="114300" simplePos="0" relativeHeight="251684864" behindDoc="0" locked="0" layoutInCell="1" allowOverlap="1" wp14:anchorId="6B0BFF2F" wp14:editId="59858D9E">
+              <wp:anchor distT="0" distB="0" distL="114300" distR="114300" simplePos="0" relativeHeight="251691008" behindDoc="0" locked="0" layoutInCell="1" allowOverlap="1" wp14:anchorId="7E9E5C4C" wp14:editId="53E95AB0">
                 <wp:simplePos x="0" y="0"/>
                 <wp:positionH relativeFrom="column">
-                  <wp:posOffset>-359410</wp:posOffset>
+                  <wp:posOffset>3655060</wp:posOffset>
                 </wp:positionH>
                 <wp:positionV relativeFrom="paragraph">
-                  <wp:posOffset>253414</wp:posOffset>
+                  <wp:posOffset>492174</wp:posOffset>
+                </wp:positionV>
+                <wp:extent cx="2879725" cy="467995"/>
+                <wp:effectExtent l="0" t="0" r="15875" b="14605"/>
+                <wp:wrapNone/>
+                <wp:docPr id="1" name="Text Box 1"/>
+                <wp:cNvGraphicFramePr/>
+                <a:graphic xmlns:a="http://schemas.openxmlformats.org/drawingml/2006/main">
+                  <a:graphicData uri="http://schemas.microsoft.com/office/word/2010/wordprocessingShape">
+                    <wps:wsp>
+                      <wps:cNvSpPr txBox="1"/>
+                      <wps:spPr>
+                        <a:xfrm>
+                          <a:off x="0" y="0"/>
+                          <a:ext cx="2879725" cy="467995"/>
+                        </a:xfrm>
+                        <a:prstGeom prst="rect">
+                          <a:avLst/>
+                        </a:prstGeom>
+                        <a:noFill/>
+                        <a:ln w="6350">
+                          <a:solidFill>
+                            <a:schemeClr val="bg1"/>
+                          </a:solidFill>
+                        </a:ln>
+                      </wps:spPr>
+                      <wps:txbx>
+                        <w:txbxContent>
+                          <w:p>
+                            <w:pPr>
+                              <w:jc w:val="both"/>
+                            </w:pPr>
+                          </w:p>
+                        </w:txbxContent>
+                      </wps:txbx>
+                      <wps:bodyPr rot="0" spcFirstLastPara="0" vertOverflow="overflow" horzOverflow="overflow" vert="horz" wrap="square" lIns="91440" tIns="45720" rIns="91440" bIns="45720" numCol="1" spcCol="0" rtlCol="0" fromWordArt="0" anchor="t" anchorCtr="0" forceAA="0" compatLnSpc="1">
+                        <a:prstTxWarp prst="textNoShape">
+                          <a:avLst/>
+                        </a:prstTxWarp>
+                        <a:noAutofit/>
+                      </wps:bodyPr>
+                    </wps:wsp>
+                  </a:graphicData>
+                </a:graphic>
+                <wp14:sizeRelH relativeFrom="margin">
+                  <wp14:pctWidth>0</wp14:pctWidth>
+                </wp14:sizeRelH>
+                <wp14:sizeRelV relativeFrom="margin">
+                  <wp14:pctHeight>0</wp14:pctHeight>
+                </wp14:sizeRelV>
+              </wp:anchor>
+            </w:drawing>
+          </mc:Choice>
+          <mc:Fallback>
+            <w:pict>
+              <v:shape w14:anchorId="7E9E5C4C" id="Text Box 1" o:spid="_x0000_s1027" type="#_x0000_t202" style="position:absolute;margin-left:287.8pt;margin-top:38.75pt;width:226.75pt;height:36.85pt;z-index:251691008;visibility:visible;mso-wrap-style:square;mso-width-percent:0;mso-height-percent:0;mso-wrap-distance-left:9pt;mso-wrap-distance-top:0;mso-wrap-distance-right:9pt;mso-wrap-distance-bottom:0;mso-position-horizontal:absolute;mso-position-horizontal-relative:text;mso-position-vertical:absolute;mso-position-vertical-relative:text;mso-width-percent:0;mso-height-percent:0;mso-width-relative:margin;mso-height-relative:margin;v-text-anchor:top" o:gfxdata="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" filled="f" strokecolor="white [3212]" strokeweight=".5pt">
+                <v:textbox>
+                  <w:txbxContent>
+                    <w:p>
+                      <w:pPr>
+                        <w:jc w:val="both"/>
+                      </w:pPr>
+                    </w:p>
+                  </w:txbxContent>
+                </v:textbox>
+              </v:shape>
+            </w:pict>
+          </mc:Fallback>
+        </mc:AlternateContent>
+      </w:r>
+      <w:r>
+        <w:rPr>
+          <w:rFonts w:cstheme="minorHAnsi"/>
+          <w:noProof/>
+        </w:rPr>
+        <mc:AlternateContent>
+          <mc:Choice Requires="wps">
+            <w:drawing>
+              <wp:anchor distT="0" distB="0" distL="114300" distR="114300" simplePos="0" relativeHeight="251675648" behindDoc="0" locked="0" layoutInCell="1" allowOverlap="1" wp14:anchorId="328A1638" wp14:editId="66FC28F3">
+                <wp:simplePos x="0" y="0"/>
+                <wp:positionH relativeFrom="column">
+                  <wp:posOffset>-274955</wp:posOffset>
+                </wp:positionH>
+                <wp:positionV relativeFrom="paragraph">
+                  <wp:posOffset>495984</wp:posOffset>
+                </wp:positionV>
+                <wp:extent cx="3668395" cy="467995"/>
+                <wp:effectExtent l="0" t="0" r="14605" b="14605"/>
+                <wp:wrapNone/>
+                <wp:docPr id="16" name="Text Box 16"/>
+                <wp:cNvGraphicFramePr/>
+                <a:graphic xmlns:a="http://schemas.openxmlformats.org/drawingml/2006/main">
+                  <a:graphicData uri="http://schemas.microsoft.com/office/word/2010/wordprocessingShape">
+                    <wps:wsp>
+                      <wps:cNvSpPr txBox="1"/>
+                      <wps:spPr>
+                        <a:xfrm>
+                          <a:off x="0" y="0"/>
+                          <a:ext cx="3668395" cy="467995"/>
+                        </a:xfrm>
+                        <a:prstGeom prst="rect">
+                          <a:avLst/>
+                        </a:prstGeom>
+                        <a:noFill/>
+                        <a:ln w="6350">
+                          <a:solidFill>
+                            <a:schemeClr val="bg1"/>
+                          </a:solidFill>
+                        </a:ln>
+                      </wps:spPr>
+                      <wps:txbx>
+                        <w:txbxContent>
+                          <w:p>
+                            <w:pPr>
+                              <w:spacing w:line="276" w:lineRule="auto"/>
+                              <w:rPr>
+                                <w:rFonts w:ascii="Arial" w:hAnsi="Arial" w:cs="Arial"/>
+                                <w:i/>
+                                <w:sz w:val="16"/>
+                              </w:rPr>
+                            </w:pPr>
+                            <w:r>
+                              <w:rPr>
+                                <w:rFonts w:ascii="Arial" w:hAnsi="Arial" w:cs="Arial"/>
+                                <w:i/>
+                                <w:sz w:val="16"/>
+                              </w:rPr>
+                              <w:t>Aseman</w:t>
+                            </w:r>
+                            <w:r>
+                              <w:rPr>
+                                <w:rFonts w:ascii="Arial" w:hAnsi="Arial" w:cs="Arial"/>
+                                <w:i/>
+                                <w:sz w:val="16"/>
+                              </w:rPr>
+                              <w:t xml:space="preserve"> </w:t>
+                            </w:r>
+                            <w:r>
+                              <w:rPr>
+                                <w:rFonts w:ascii="Arial" w:hAnsi="Arial" w:cs="Arial"/>
+                                <w:i/>
+                                <w:sz w:val="16"/>
+                              </w:rPr>
+                              <w:t>Lebensmittel Verteilung</w:t>
+                            </w:r>
+                          </w:p>
+                          <w:p>
+                            <w:pPr>
+                              <w:spacing w:line="276" w:lineRule="auto"/>
+                              <w:rPr>
+                                <w:rFonts w:ascii="Arial" w:hAnsi="Arial" w:cs="Arial"/>
+                                <w:i/>
+                                <w:sz w:val="16"/>
+                              </w:rPr>
+                            </w:pPr>
+                            <w:r>
+                              <w:rPr>
+                                <w:rFonts w:ascii="Arial" w:hAnsi="Arial" w:cs="Arial"/>
+                                <w:i/>
+                                <w:sz w:val="16"/>
+                              </w:rPr>
+                              <w:t xml:space="preserve">Pfalzburgerstraße 26b </w:t>
+                            </w:r>
+                          </w:p>
+                          <w:p>
+                            <w:pPr>
+                              <w:spacing w:line="276" w:lineRule="auto"/>
+                              <w:rPr>
+                                <w:rFonts w:ascii="Arial" w:hAnsi="Arial" w:cs="Arial"/>
+                                <w:i/>
+                                <w:sz w:val="16"/>
+                              </w:rPr>
+                            </w:pPr>
+                            <w:r>
+                              <w:rPr>
+                                <w:rFonts w:ascii="Arial" w:hAnsi="Arial" w:cs="Arial"/>
+                                <w:i/>
+                                <w:sz w:val="16"/>
+                              </w:rPr>
+                              <w:t>10717 Berlin</w:t>
+                            </w:r>
+                          </w:p>
+                          <w:p>
+                            <w:pPr>
+                              <w:jc w:val="both"/>
+                            </w:pPr>
+                          </w:p>
+                        </w:txbxContent>
+                      </wps:txbx>
+                      <wps:bodyPr rot="0" spcFirstLastPara="0" vertOverflow="overflow" horzOverflow="overflow" vert="horz" wrap="square" lIns="91440" tIns="45720" rIns="91440" bIns="45720" numCol="1" spcCol="0" rtlCol="0" fromWordArt="0" anchor="t" anchorCtr="0" forceAA="0" compatLnSpc="1">
+                        <a:prstTxWarp prst="textNoShape">
+                          <a:avLst/>
+                        </a:prstTxWarp>
+                        <a:noAutofit/>
+                      </wps:bodyPr>
+                    </wps:wsp>
+                  </a:graphicData>
+                </a:graphic>
+                <wp14:sizeRelH relativeFrom="margin">
+                  <wp14:pctWidth>0</wp14:pctWidth>
+                </wp14:sizeRelH>
+                <wp14:sizeRelV relativeFrom="margin">
+                  <wp14:pctHeight>0</wp14:pctHeight>
+                </wp14:sizeRelV>
+              </wp:anchor>
+            </w:drawing>
+          </mc:Choice>
+          <mc:Fallback>
+            <w:pict>
+              <v:shape w14:anchorId="328A1638" id="Text Box 16" o:spid="_x0000_s1028" type="#_x0000_t202" style="position:absolute;margin-left:-21.65pt;margin-top:39.05pt;width:288.85pt;height:36.85pt;z-index:251675648;visibility:visible;mso-wrap-style:square;mso-width-percent:0;mso-height-percent:0;mso-wrap-distance-left:9pt;mso-wrap-distance-top:0;mso-wrap-distance-right:9pt;mso-wrap-distance-bottom:0;mso-position-horizontal:absolute;mso-position-horizontal-relative:text;mso-position-vertical:absolute;mso-position-vertical-relative:text;mso-width-percent:0;mso-height-percent:0;mso-width-relative:margin;mso-height-relative:margin;v-text-anchor:top" o:gfxdata="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" filled="f" strokecolor="white [3212]" strokeweight=".5pt">
+                <v:textbox>
+                  <w:txbxContent>
+                    <w:p>
+                      <w:pPr>
+                        <w:spacing w:line="276" w:lineRule="auto"/>
+                        <w:rPr>
+                          <w:rFonts w:ascii="Arial" w:hAnsi="Arial" w:cs="Arial"/>
+                          <w:i/>
+                          <w:sz w:val="16"/>
+                        </w:rPr>
+                      </w:pPr>
+                      <w:r>
+                        <w:rPr>
+                          <w:rFonts w:ascii="Arial" w:hAnsi="Arial" w:cs="Arial"/>
+                          <w:i/>
+                          <w:sz w:val="16"/>
+                        </w:rPr>
+                        <w:t>Aseman</w:t>
+                      </w:r>
+                      <w:r>
+                        <w:rPr>
+                          <w:rFonts w:ascii="Arial" w:hAnsi="Arial" w:cs="Arial"/>
+                          <w:i/>
+                          <w:sz w:val="16"/>
+                        </w:rPr>
+                        <w:t xml:space="preserve"> </w:t>
+                      </w:r>
+                      <w:r>
+                        <w:rPr>
+                          <w:rFonts w:ascii="Arial" w:hAnsi="Arial" w:cs="Arial"/>
+                          <w:i/>
+                          <w:sz w:val="16"/>
+                        </w:rPr>
+                        <w:t>Lebensmittel Verteilung</w:t>
+                      </w:r>
+                    </w:p>
+                    <w:p>
+                      <w:pPr>
+                        <w:spacing w:line="276" w:lineRule="auto"/>
+                        <w:rPr>
+                          <w:rFonts w:ascii="Arial" w:hAnsi="Arial" w:cs="Arial"/>
+                          <w:i/>
+                          <w:sz w:val="16"/>
+                        </w:rPr>
+                      </w:pPr>
+                      <w:r>
+                        <w:rPr>
+                          <w:rFonts w:ascii="Arial" w:hAnsi="Arial" w:cs="Arial"/>
+                          <w:i/>
+                          <w:sz w:val="16"/>
+                        </w:rPr>
+                        <w:t xml:space="preserve">Pfalzburgerstraße 26b </w:t>
+                      </w:r>
+                    </w:p>
+                    <w:p>
+                      <w:pPr>
+                        <w:spacing w:line="276" w:lineRule="auto"/>
+                        <w:rPr>
+                          <w:rFonts w:ascii="Arial" w:hAnsi="Arial" w:cs="Arial"/>
+                          <w:i/>
+                          <w:sz w:val="16"/>
+                        </w:rPr>
+                      </w:pPr>
+                      <w:r>
+                        <w:rPr>
+                          <w:rFonts w:ascii="Arial" w:hAnsi="Arial" w:cs="Arial"/>
+                          <w:i/>
+                          <w:sz w:val="16"/>
+                        </w:rPr>
+                        <w:t>10717 Berlin</w:t>
+                      </w:r>
+                    </w:p>
+                    <w:p>
+                      <w:pPr>
+                        <w:jc w:val="both"/>
+                      </w:pPr>
+                    </w:p>
+                  </w:txbxContent>
+                </v:textbox>
+              </v:shape>
+            </w:pict>
+          </mc:Fallback>
+        </mc:AlternateContent>
+      </w:r>
+      <w:r>
+        <w:rPr>
+          <w:rFonts w:cstheme="minorHAnsi"/>
+          <w:noProof/>
+          <w:lang w:val="en-GB"/>
+        </w:rPr>
+        <w:drawing>
+          <wp:anchor distT="0" distB="0" distL="114300" distR="114300" simplePos="0" relativeHeight="251688960" behindDoc="0" locked="0" layoutInCell="1" allowOverlap="1" wp14:anchorId="2B777D85" wp14:editId="4DCA2CF2">
+            <wp:simplePos x="0" y="0"/>
+            <wp:positionH relativeFrom="column">
+              <wp:posOffset>4117340</wp:posOffset>
+            </wp:positionH>
+            <wp:positionV relativeFrom="paragraph">
+              <wp:posOffset>530811</wp:posOffset>
+            </wp:positionV>
+            <wp:extent cx="370840" cy="397510"/>
+            <wp:effectExtent l="0" t="0" r="0" b="0"/>
+            <wp:wrapNone/>
+            <wp:docPr id="24" name="Picture 24"/>
+            <wp:cNvGraphicFramePr>
+              <a:graphicFrameLocks xmlns:a="http://schemas.openxmlformats.org/drawingml/2006/main" noChangeAspect="1"/>
+            </wp:cNvGraphicFramePr>
+            <a:graphic xmlns:a="http://schemas.openxmlformats.org/drawingml/2006/main">
+              <a:graphicData uri="http://schemas.openxmlformats.org/drawingml/2006/picture">
+                <pic:pic xmlns:pic="http://schemas.openxmlformats.org/drawingml/2006/picture">
+                  <pic:nvPicPr>
+                    <pic:cNvPr id="18" name="mc.png"/>
+                    <pic:cNvPicPr/>
+                  </pic:nvPicPr>
+                  <pic:blipFill>
+                    <a:blip r:embed="rId19" cstate="print">
+                      <a:extLst>
+                        <a:ext uri="{28A0092B-C50C-407E-A947-70E740481C1C}">
+                          <a14:useLocalDpi xmlns:a14="http://schemas.microsoft.com/office/drawing/2010/main" val="0"/>
+                        </a:ext>
+                      </a:extLst>
+                    </a:blip>
+                    <a:stretch>
+                      <a:fillRect/>
+                    </a:stretch>
+                  </pic:blipFill>
+                  <pic:spPr>
+                    <a:xfrm>
+                      <a:off x="0" y="0"/>
+                      <a:ext cx="370840" cy="397510"/>
+                    </a:xfrm>
+                    <a:prstGeom prst="rect">
+                      <a:avLst/>
+                    </a:prstGeom>
+                  </pic:spPr>
+                </pic:pic>
+              </a:graphicData>
+            </a:graphic>
+            <wp14:sizeRelH relativeFrom="page">
+              <wp14:pctWidth>0</wp14:pctWidth>
+            </wp14:sizeRelH>
+            <wp14:sizeRelV relativeFrom="page">
+              <wp14:pctHeight>0</wp14:pctHeight>
+            </wp14:sizeRelV>
+          </wp:anchor>
+        </w:drawing>
+      </w:r>
+      <w:r>
+        <w:rPr>
+          <w:rFonts w:cstheme="minorHAnsi"/>
+          <w:noProof/>
+          <w:lang w:val="en-GB"/>
+        </w:rPr>
+        <w:drawing>
+          <wp:anchor distT="0" distB="0" distL="114300" distR="114300" simplePos="0" relativeHeight="251681792" behindDoc="0" locked="0" layoutInCell="1" allowOverlap="1" wp14:anchorId="19E53B95" wp14:editId="40800BE3">
+            <wp:simplePos x="0" y="0"/>
+            <wp:positionH relativeFrom="column">
+              <wp:posOffset>5608320</wp:posOffset>
+            </wp:positionH>
+            <wp:positionV relativeFrom="paragraph">
+              <wp:posOffset>645795</wp:posOffset>
+            </wp:positionV>
+            <wp:extent cx="755015" cy="200660"/>
+            <wp:effectExtent l="0" t="0" r="0" b="2540"/>
+            <wp:wrapNone/>
+            <wp:docPr id="20" name="Picture 20"/>
+            <wp:cNvGraphicFramePr>
+              <a:graphicFrameLocks xmlns:a="http://schemas.openxmlformats.org/drawingml/2006/main" noChangeAspect="1"/>
+            </wp:cNvGraphicFramePr>
+            <a:graphic xmlns:a="http://schemas.openxmlformats.org/drawingml/2006/main">
+              <a:graphicData uri="http://schemas.openxmlformats.org/drawingml/2006/picture">
+                <pic:pic xmlns:pic="http://schemas.openxmlformats.org/drawingml/2006/picture">
+                  <pic:nvPicPr>
+                    <pic:cNvPr id="18" name="mc.png"/>
+                    <pic:cNvPicPr/>
+                  </pic:nvPicPr>
+                  <pic:blipFill>
+                    <a:blip r:embed="rId20" cstate="print">
+                      <a:extLst>
+                        <a:ext uri="{28A0092B-C50C-407E-A947-70E740481C1C}">
+                          <a14:useLocalDpi xmlns:a14="http://schemas.microsoft.com/office/drawing/2010/main" val="0"/>
+                        </a:ext>
+                      </a:extLst>
+                    </a:blip>
+                    <a:stretch>
+                      <a:fillRect/>
+                    </a:stretch>
+                  </pic:blipFill>
+                  <pic:spPr>
+                    <a:xfrm>
+                      <a:off x="0" y="0"/>
+                      <a:ext cx="755015" cy="200660"/>
+                    </a:xfrm>
+                    <a:prstGeom prst="rect">
+                      <a:avLst/>
+                    </a:prstGeom>
+                  </pic:spPr>
+                </pic:pic>
+              </a:graphicData>
+            </a:graphic>
+            <wp14:sizeRelH relativeFrom="page">
+              <wp14:pctWidth>0</wp14:pctWidth>
+            </wp14:sizeRelH>
+            <wp14:sizeRelV relativeFrom="page">
+              <wp14:pctHeight>0</wp14:pctHeight>
+            </wp14:sizeRelV>
+          </wp:anchor>
+        </w:drawing>
+      </w:r>
+      <w:r>
+        <w:rPr>
+          <w:rFonts w:cstheme="minorHAnsi"/>
+          <w:noProof/>
+          <w:lang w:val="en-GB"/>
+        </w:rPr>
+        <w:drawing>
+          <wp:anchor distT="0" distB="0" distL="114300" distR="114300" simplePos="0" relativeHeight="251677696" behindDoc="0" locked="0" layoutInCell="1" allowOverlap="1" wp14:anchorId="32E627BD" wp14:editId="7E3E8BA4">
+            <wp:simplePos x="0" y="0"/>
+            <wp:positionH relativeFrom="column">
+              <wp:posOffset>5058410</wp:posOffset>
+            </wp:positionH>
+            <wp:positionV relativeFrom="paragraph">
+              <wp:posOffset>581660</wp:posOffset>
+            </wp:positionV>
+            <wp:extent cx="487045" cy="337820"/>
+            <wp:effectExtent l="0" t="0" r="0" b="5080"/>
+            <wp:wrapNone/>
+            <wp:docPr id="18" name="Picture 18"/>
+            <wp:cNvGraphicFramePr>
+              <a:graphicFrameLocks xmlns:a="http://schemas.openxmlformats.org/drawingml/2006/main" noChangeAspect="1"/>
+            </wp:cNvGraphicFramePr>
+            <a:graphic xmlns:a="http://schemas.openxmlformats.org/drawingml/2006/main">
+              <a:graphicData uri="http://schemas.openxmlformats.org/drawingml/2006/picture">
+                <pic:pic xmlns:pic="http://schemas.openxmlformats.org/drawingml/2006/picture">
+                  <pic:nvPicPr>
+                    <pic:cNvPr id="18" name="mc.png"/>
+                    <pic:cNvPicPr/>
+                  </pic:nvPicPr>
+                  <pic:blipFill>
+                    <a:blip r:embed="rId21" cstate="print">
+                      <a:extLst>
+                        <a:ext uri="{28A0092B-C50C-407E-A947-70E740481C1C}">
+                          <a14:useLocalDpi xmlns:a14="http://schemas.microsoft.com/office/drawing/2010/main" val="0"/>
+                        </a:ext>
+                      </a:extLst>
+                    </a:blip>
+                    <a:stretch>
+                      <a:fillRect/>
+                    </a:stretch>
+                  </pic:blipFill>
+                  <pic:spPr>
+                    <a:xfrm>
+                      <a:off x="0" y="0"/>
+                      <a:ext cx="487045" cy="337820"/>
+                    </a:xfrm>
+                    <a:prstGeom prst="rect">
+                      <a:avLst/>
+                    </a:prstGeom>
+                    <a:noFill/>
+                  </pic:spPr>
+                </pic:pic>
+              </a:graphicData>
+            </a:graphic>
+            <wp14:sizeRelH relativeFrom="page">
+              <wp14:pctWidth>0</wp14:pctWidth>
+            </wp14:sizeRelH>
+            <wp14:sizeRelV relativeFrom="page">
+              <wp14:pctHeight>0</wp14:pctHeight>
+            </wp14:sizeRelV>
+          </wp:anchor>
+        </w:drawing>
+      </w:r>
+      <w:r>
+        <w:rPr>
+          <w:rFonts w:cstheme="minorHAnsi"/>
+          <w:noProof/>
+          <w:lang w:val="en-GB"/>
+        </w:rPr>
+        <w:drawing>
+          <wp:anchor distT="0" distB="0" distL="114300" distR="114300" simplePos="0" relativeHeight="251679744" behindDoc="0" locked="0" layoutInCell="1" allowOverlap="1" wp14:anchorId="3AFF3B9C" wp14:editId="68F1F56C">
+            <wp:simplePos x="0" y="0"/>
+            <wp:positionH relativeFrom="column">
+              <wp:posOffset>4514215</wp:posOffset>
+            </wp:positionH>
+            <wp:positionV relativeFrom="paragraph">
+              <wp:posOffset>554355</wp:posOffset>
+            </wp:positionV>
+            <wp:extent cx="518795" cy="409575"/>
+            <wp:effectExtent l="0" t="0" r="1905" b="0"/>
+            <wp:wrapNone/>
+            <wp:docPr id="19" name="Picture 19"/>
+            <wp:cNvGraphicFramePr>
+              <a:graphicFrameLocks xmlns:a="http://schemas.openxmlformats.org/drawingml/2006/main" noChangeAspect="1"/>
+            </wp:cNvGraphicFramePr>
+            <a:graphic xmlns:a="http://schemas.openxmlformats.org/drawingml/2006/main">
+              <a:graphicData uri="http://schemas.openxmlformats.org/drawingml/2006/picture">
+                <pic:pic xmlns:pic="http://schemas.openxmlformats.org/drawingml/2006/picture">
+                  <pic:nvPicPr>
+                    <pic:cNvPr id="18" name="mc.png"/>
+                    <pic:cNvPicPr/>
+                  </pic:nvPicPr>
+                  <pic:blipFill>
+                    <a:blip r:embed="rId22" cstate="print">
+                      <a:extLst>
+                        <a:ext uri="{28A0092B-C50C-407E-A947-70E740481C1C}">
+                          <a14:useLocalDpi xmlns:a14="http://schemas.microsoft.com/office/drawing/2010/main" val="0"/>
+                        </a:ext>
+                      </a:extLst>
+                    </a:blip>
+                    <a:stretch>
+                      <a:fillRect/>
+                    </a:stretch>
+                  </pic:blipFill>
+                  <pic:spPr>
+                    <a:xfrm>
+                      <a:off x="0" y="0"/>
+                      <a:ext cx="518795" cy="409575"/>
+                    </a:xfrm>
+                    <a:prstGeom prst="rect">
+                      <a:avLst/>
+                    </a:prstGeom>
+                  </pic:spPr>
+                </pic:pic>
+              </a:graphicData>
+            </a:graphic>
+            <wp14:sizeRelH relativeFrom="page">
+              <wp14:pctWidth>0</wp14:pctWidth>
+            </wp14:sizeRelH>
+            <wp14:sizeRelV relativeFrom="page">
+              <wp14:pctHeight>0</wp14:pctHeight>
+            </wp14:sizeRelV>
+          </wp:anchor>
+        </w:drawing>
+      </w:r>
+      <w:r>
+        <w:rPr>
+          <w:rFonts w:cstheme="minorHAnsi"/>
+          <w:noProof/>
+          <w:lang w:val="en-GB"/>
+        </w:rPr>
+        <mc:AlternateContent>
+          <mc:Choice Requires="wps">
+            <w:drawing>
+              <wp:anchor distT="0" distB="0" distL="114300" distR="114300" simplePos="0" relativeHeight="251684864" behindDoc="0" locked="0" layoutInCell="1" allowOverlap="1" wp14:anchorId="6B0BFF2F" wp14:editId="236EA071">
+                <wp:simplePos x="0" y="0"/>
+                <wp:positionH relativeFrom="column">
+                  <wp:posOffset>3731260</wp:posOffset>
+                </wp:positionH>
+                <wp:positionV relativeFrom="paragraph">
+                  <wp:posOffset>695325</wp:posOffset>
                 </wp:positionV>
                 <wp:extent cx="516255" cy="301625"/>
                 <wp:effectExtent l="0" t="0" r="0" b="0"/>
@@ -2435,11 +3103,7 @@
           </mc:Choice>
           <mc:Fallback>
             <w:pict>
-              <v:shapetype w14:anchorId="6B0BFF2F" id="_x0000_t202" coordsize="21600,21600" o:spt="202" path="m,l,21600r21600,l21600,xe">
-                <v:stroke joinstyle="miter"/>
-                <v:path gradientshapeok="t" o:connecttype="rect"/>
-              </v:shapetype>
-              <v:shape id="Text Box 22" o:spid="_x0000_s1026" type="#_x0000_t202" style="position:absolute;margin-left:-28.3pt;margin-top:19.95pt;width:40.65pt;height:23.75pt;z-index:251684864;visibility:visible;mso-wrap-style:square;mso-width-percent:0;mso-height-percent:0;mso-wrap-distance-left:9pt;mso-wrap-distance-top:0;mso-wrap-distance-right:9pt;mso-wrap-distance-bottom:0;mso-position-horizontal:absolute;mso-position-horizontal-relative:text;mso-position-vertical:absolute;mso-position-vertical-relative:text;mso-width-percent:0;mso-height-percent:0;mso-width-relative:margin;mso-height-relative:margin;v-text-anchor:top" o:gfxdata="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" filled="f" stroked="f" strokeweight=".5pt">
+              <v:shape w14:anchorId="6B0BFF2F" id="Text Box 22" o:spid="_x0000_s1029" type="#_x0000_t202" style="position:absolute;margin-left:293.8pt;margin-top:54.75pt;width:40.65pt;height:23.75pt;z-index:251684864;visibility:visible;mso-wrap-style:square;mso-width-percent:0;mso-height-percent:0;mso-wrap-distance-left:9pt;mso-wrap-distance-top:0;mso-wrap-distance-right:9pt;mso-wrap-distance-bottom:0;mso-position-horizontal:absolute;mso-position-horizontal-relative:text;mso-position-vertical:absolute;mso-position-vertical-relative:text;mso-width-percent:0;mso-height-percent:0;mso-width-relative:margin;mso-height-relative:margin;v-text-anchor:top" o:gfxdata="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" filled="f" stroked="f" strokeweight=".5pt">
                 <v:textbox>
                   <w:txbxContent>
                     <w:p>
@@ -2469,18 +3133,18 @@
           <w:lang w:val="en-GB"/>
         </w:rPr>
         <w:drawing>
-          <wp:anchor distT="0" distB="0" distL="114300" distR="114300" simplePos="0" relativeHeight="251688960" behindDoc="0" locked="0" layoutInCell="1" allowOverlap="1" wp14:anchorId="2B777D85" wp14:editId="1969A4D0">
+          <wp:anchor distT="0" distB="0" distL="114300" distR="114300" simplePos="0" relativeHeight="251685888" behindDoc="0" locked="0" layoutInCell="1" allowOverlap="1" wp14:anchorId="29A3CEE2" wp14:editId="63DD2A43">
             <wp:simplePos x="0" y="0"/>
             <wp:positionH relativeFrom="column">
-              <wp:posOffset>26670</wp:posOffset>
+              <wp:posOffset>3844339</wp:posOffset>
             </wp:positionH>
             <wp:positionV relativeFrom="paragraph">
-              <wp:posOffset>104091</wp:posOffset>
+              <wp:posOffset>546100</wp:posOffset>
             </wp:positionV>
-            <wp:extent cx="370840" cy="397510"/>
-            <wp:effectExtent l="0" t="0" r="0" b="0"/>
+            <wp:extent cx="213360" cy="213360"/>
+            <wp:effectExtent l="0" t="0" r="2540" b="2540"/>
             <wp:wrapNone/>
-            <wp:docPr id="24" name="Picture 24"/>
+            <wp:docPr id="21" name="Picture 21"/>
             <wp:cNvGraphicFramePr>
               <a:graphicFrameLocks xmlns:a="http://schemas.openxmlformats.org/drawingml/2006/main" noChangeAspect="1"/>
             </wp:cNvGraphicFramePr>
@@ -2492,7 +3156,7 @@
                     <pic:cNvPicPr/>
                   </pic:nvPicPr>
                   <pic:blipFill>
-                    <a:blip r:embed="rId18" cstate="print">
+                    <a:blip r:embed="rId23" cstate="print">
                       <a:extLst>
                         <a:ext uri="{28A0092B-C50C-407E-A947-70E740481C1C}">
                           <a14:useLocalDpi xmlns:a14="http://schemas.microsoft.com/office/drawing/2010/main" val="0"/>
@@ -2506,7 +3170,7 @@
                   <pic:spPr>
                     <a:xfrm>
                       <a:off x="0" y="0"/>
-                      <a:ext cx="370840" cy="397510"/>
+                      <a:ext cx="213360" cy="213360"/>
                     </a:xfrm>
                     <a:prstGeom prst="rect">
                       <a:avLst/>
@@ -2524,421 +3188,10 @@
           </wp:anchor>
         </w:drawing>
       </w:r>
-      <w:r>
-        <w:rPr>
-          <w:rFonts w:cstheme="minorHAnsi"/>
-          <w:noProof/>
-        </w:rPr>
-        <mc:AlternateContent>
-          <mc:Choice Requires="wps">
-            <w:drawing>
-              <wp:anchor distT="0" distB="0" distL="114300" distR="114300" simplePos="0" relativeHeight="251675648" behindDoc="0" locked="0" layoutInCell="1" allowOverlap="1" wp14:anchorId="328A1638" wp14:editId="04E4871F">
-                <wp:simplePos x="0" y="0"/>
-                <wp:positionH relativeFrom="column">
-                  <wp:posOffset>4599940</wp:posOffset>
-                </wp:positionH>
-                <wp:positionV relativeFrom="paragraph">
-                  <wp:posOffset>169545</wp:posOffset>
-                </wp:positionV>
-                <wp:extent cx="1663065" cy="466725"/>
-                <wp:effectExtent l="0" t="0" r="13335" b="15875"/>
-                <wp:wrapNone/>
-                <wp:docPr id="16" name="Text Box 16"/>
-                <wp:cNvGraphicFramePr/>
-                <a:graphic xmlns:a="http://schemas.openxmlformats.org/drawingml/2006/main">
-                  <a:graphicData uri="http://schemas.microsoft.com/office/word/2010/wordprocessingShape">
-                    <wps:wsp>
-                      <wps:cNvSpPr txBox="1"/>
-                      <wps:spPr>
-                        <a:xfrm>
-                          <a:off x="0" y="0"/>
-                          <a:ext cx="1663065" cy="466725"/>
-                        </a:xfrm>
-                        <a:prstGeom prst="rect">
-                          <a:avLst/>
-                        </a:prstGeom>
-                        <a:noFill/>
-                        <a:ln w="6350">
-                          <a:solidFill>
-                            <a:schemeClr val="bg1"/>
-                          </a:solidFill>
-                        </a:ln>
-                      </wps:spPr>
-                      <wps:txbx>
-                        <w:txbxContent>
-                          <w:p>
-                            <w:pPr>
-                              <w:rPr>
-                                <w:rFonts w:ascii="Arial" w:hAnsi="Arial" w:cs="Arial"/>
-                                <w:i/>
-                                <w:sz w:val="16"/>
-                              </w:rPr>
-                            </w:pPr>
-                            <w:r>
-                              <w:rPr>
-                                <w:rFonts w:ascii="Arial" w:hAnsi="Arial" w:cs="Arial"/>
-                                <w:i/>
-                                <w:sz w:val="16"/>
-                              </w:rPr>
-                              <w:t>Aseman</w:t>
-                            </w:r>
-                            <w:r>
-                              <w:rPr>
-                                <w:rFonts w:ascii="Arial" w:hAnsi="Arial" w:cs="Arial"/>
-                                <w:i/>
-                                <w:sz w:val="16"/>
-                              </w:rPr>
-                              <w:t xml:space="preserve"> </w:t>
-                            </w:r>
-                            <w:r>
-                              <w:rPr>
-                                <w:rFonts w:ascii="Arial" w:hAnsi="Arial" w:cs="Arial"/>
-                                <w:i/>
-                                <w:sz w:val="16"/>
-                              </w:rPr>
-                              <w:t>Lebensmittel Verteilung</w:t>
-                            </w:r>
-                            <w:r>
-                              <w:rPr>
-                                <w:rFonts w:ascii="Arial" w:hAnsi="Arial" w:cs="Arial"/>
-                                <w:i/>
-                                <w:sz w:val="16"/>
-                              </w:rPr>
-                              <w:t xml:space="preserve"> </w:t>
-                            </w:r>
-                            <w:r>
-                              <w:rPr>
-                                <w:rFonts w:ascii="Arial" w:hAnsi="Arial" w:cs="Arial"/>
-                                <w:i/>
-                                <w:sz w:val="16"/>
-                              </w:rPr>
-                              <w:t xml:space="preserve">Pfalzburgerstraße 26b </w:t>
-                            </w:r>
-                          </w:p>
-                          <w:p>
-                            <w:pPr>
-                              <w:rPr>
-                                <w:rFonts w:ascii="Arial" w:hAnsi="Arial" w:cs="Arial"/>
-                                <w:i/>
-                                <w:sz w:val="16"/>
-                              </w:rPr>
-                            </w:pPr>
-                            <w:r>
-                              <w:rPr>
-                                <w:rFonts w:ascii="Arial" w:hAnsi="Arial" w:cs="Arial"/>
-                                <w:i/>
-                                <w:sz w:val="16"/>
-                              </w:rPr>
-                              <w:t>10717 Berlin</w:t>
-                            </w:r>
-                          </w:p>
-                          <w:p>
-                            <w:pPr>
-                              <w:jc w:val="both"/>
-                            </w:pPr>
-                          </w:p>
-                        </w:txbxContent>
-                      </wps:txbx>
-                      <wps:bodyPr rot="0" spcFirstLastPara="0" vertOverflow="overflow" horzOverflow="overflow" vert="horz" wrap="square" lIns="91440" tIns="45720" rIns="91440" bIns="45720" numCol="1" spcCol="0" rtlCol="0" fromWordArt="0" anchor="t" anchorCtr="0" forceAA="0" compatLnSpc="1">
-                        <a:prstTxWarp prst="textNoShape">
-                          <a:avLst/>
-                        </a:prstTxWarp>
-                        <a:noAutofit/>
-                      </wps:bodyPr>
-                    </wps:wsp>
-                  </a:graphicData>
-                </a:graphic>
-                <wp14:sizeRelH relativeFrom="margin">
-                  <wp14:pctWidth>0</wp14:pctWidth>
-                </wp14:sizeRelH>
-                <wp14:sizeRelV relativeFrom="margin">
-                  <wp14:pctHeight>0</wp14:pctHeight>
-                </wp14:sizeRelV>
-              </wp:anchor>
-            </w:drawing>
-          </mc:Choice>
-          <mc:Fallback>
-            <w:pict>
-              <v:shape w14:anchorId="328A1638" id="Text Box 16" o:spid="_x0000_s1027" type="#_x0000_t202" style="position:absolute;margin-left:362.2pt;margin-top:13.35pt;width:130.95pt;height:36.75pt;z-index:251675648;visibility:visible;mso-wrap-style:square;mso-width-percent:0;mso-height-percent:0;mso-wrap-distance-left:9pt;mso-wrap-distance-top:0;mso-wrap-distance-right:9pt;mso-wrap-distance-bottom:0;mso-position-horizontal:absolute;mso-position-horizontal-relative:text;mso-position-vertical:absolute;mso-position-vertical-relative:text;mso-width-percent:0;mso-height-percent:0;mso-width-relative:margin;mso-height-relative:margin;v-text-anchor:top" o:gfxdata="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" filled="f" strokecolor="white [3212]" strokeweight=".5pt">
-                <v:textbox>
-                  <w:txbxContent>
-                    <w:p>
-                      <w:pPr>
-                        <w:rPr>
-                          <w:rFonts w:ascii="Arial" w:hAnsi="Arial" w:cs="Arial"/>
-                          <w:i/>
-                          <w:sz w:val="16"/>
-                        </w:rPr>
-                      </w:pPr>
-                      <w:r>
-                        <w:rPr>
-                          <w:rFonts w:ascii="Arial" w:hAnsi="Arial" w:cs="Arial"/>
-                          <w:i/>
-                          <w:sz w:val="16"/>
-                        </w:rPr>
-                        <w:t>Aseman</w:t>
-                      </w:r>
-                      <w:r>
-                        <w:rPr>
-                          <w:rFonts w:ascii="Arial" w:hAnsi="Arial" w:cs="Arial"/>
-                          <w:i/>
-                          <w:sz w:val="16"/>
-                        </w:rPr>
-                        <w:t xml:space="preserve"> </w:t>
-                      </w:r>
-                      <w:r>
-                        <w:rPr>
-                          <w:rFonts w:ascii="Arial" w:hAnsi="Arial" w:cs="Arial"/>
-                          <w:i/>
-                          <w:sz w:val="16"/>
-                        </w:rPr>
-                        <w:t>Lebensmittel Verteilung</w:t>
-                      </w:r>
-                      <w:r>
-                        <w:rPr>
-                          <w:rFonts w:ascii="Arial" w:hAnsi="Arial" w:cs="Arial"/>
-                          <w:i/>
-                          <w:sz w:val="16"/>
-                        </w:rPr>
-                        <w:t xml:space="preserve"> </w:t>
-                      </w:r>
-                      <w:r>
-                        <w:rPr>
-                          <w:rFonts w:ascii="Arial" w:hAnsi="Arial" w:cs="Arial"/>
-                          <w:i/>
-                          <w:sz w:val="16"/>
-                        </w:rPr>
-                        <w:t xml:space="preserve">Pfalzburgerstraße 26b </w:t>
-                      </w:r>
-                    </w:p>
-                    <w:p>
-                      <w:pPr>
-                        <w:rPr>
-                          <w:rFonts w:ascii="Arial" w:hAnsi="Arial" w:cs="Arial"/>
-                          <w:i/>
-                          <w:sz w:val="16"/>
-                        </w:rPr>
-                      </w:pPr>
-                      <w:r>
-                        <w:rPr>
-                          <w:rFonts w:ascii="Arial" w:hAnsi="Arial" w:cs="Arial"/>
-                          <w:i/>
-                          <w:sz w:val="16"/>
-                        </w:rPr>
-                        <w:t>10717 Berlin</w:t>
-                      </w:r>
-                    </w:p>
-                    <w:p>
-                      <w:pPr>
-                        <w:jc w:val="both"/>
-                      </w:pPr>
-                    </w:p>
-                  </w:txbxContent>
-                </v:textbox>
-              </v:shape>
-            </w:pict>
-          </mc:Fallback>
-        </mc:AlternateContent>
-      </w:r>
-      <w:r>
-        <w:rPr>
-          <w:rFonts w:cstheme="minorHAnsi"/>
-          <w:noProof/>
-          <w:lang w:val="en-GB"/>
-        </w:rPr>
-        <w:drawing>
-          <wp:anchor distT="0" distB="0" distL="114300" distR="114300" simplePos="0" relativeHeight="251679744" behindDoc="0" locked="0" layoutInCell="1" allowOverlap="1" wp14:anchorId="3AFF3B9C" wp14:editId="4E2075A5">
-            <wp:simplePos x="0" y="0"/>
-            <wp:positionH relativeFrom="column">
-              <wp:posOffset>423545</wp:posOffset>
-            </wp:positionH>
-            <wp:positionV relativeFrom="paragraph">
-              <wp:posOffset>112395</wp:posOffset>
-            </wp:positionV>
-            <wp:extent cx="518795" cy="409575"/>
-            <wp:effectExtent l="0" t="0" r="1905" b="0"/>
-            <wp:wrapNone/>
-            <wp:docPr id="19" name="Picture 19"/>
-            <wp:cNvGraphicFramePr>
-              <a:graphicFrameLocks xmlns:a="http://schemas.openxmlformats.org/drawingml/2006/main" noChangeAspect="1"/>
-            </wp:cNvGraphicFramePr>
-            <a:graphic xmlns:a="http://schemas.openxmlformats.org/drawingml/2006/main">
-              <a:graphicData uri="http://schemas.openxmlformats.org/drawingml/2006/picture">
-                <pic:pic xmlns:pic="http://schemas.openxmlformats.org/drawingml/2006/picture">
-                  <pic:nvPicPr>
-                    <pic:cNvPr id="18" name="mc.png"/>
-                    <pic:cNvPicPr/>
-                  </pic:nvPicPr>
-                  <pic:blipFill>
-                    <a:blip r:embed="rId19" cstate="print">
-                      <a:extLst>
-                        <a:ext uri="{28A0092B-C50C-407E-A947-70E740481C1C}">
-                          <a14:useLocalDpi xmlns:a14="http://schemas.microsoft.com/office/drawing/2010/main" val="0"/>
-                        </a:ext>
-                      </a:extLst>
-                    </a:blip>
-                    <a:stretch>
-                      <a:fillRect/>
-                    </a:stretch>
-                  </pic:blipFill>
-                  <pic:spPr>
-                    <a:xfrm>
-                      <a:off x="0" y="0"/>
-                      <a:ext cx="518795" cy="409575"/>
-                    </a:xfrm>
-                    <a:prstGeom prst="rect">
-                      <a:avLst/>
-                    </a:prstGeom>
-                  </pic:spPr>
-                </pic:pic>
-              </a:graphicData>
-            </a:graphic>
-            <wp14:sizeRelH relativeFrom="page">
-              <wp14:pctWidth>0</wp14:pctWidth>
-            </wp14:sizeRelH>
-            <wp14:sizeRelV relativeFrom="page">
-              <wp14:pctHeight>0</wp14:pctHeight>
-            </wp14:sizeRelV>
-          </wp:anchor>
-        </w:drawing>
-      </w:r>
-      <w:r>
-        <w:rPr>
-          <w:rFonts w:cstheme="minorHAnsi"/>
-          <w:noProof/>
-          <w:lang w:val="en-GB"/>
-        </w:rPr>
-        <w:drawing>
-          <wp:anchor distT="0" distB="0" distL="114300" distR="114300" simplePos="0" relativeHeight="251677696" behindDoc="0" locked="0" layoutInCell="1" allowOverlap="1" wp14:anchorId="32E627BD" wp14:editId="4E4E1C6C">
-            <wp:simplePos x="0" y="0"/>
-            <wp:positionH relativeFrom="column">
-              <wp:posOffset>967740</wp:posOffset>
-            </wp:positionH>
-            <wp:positionV relativeFrom="paragraph">
-              <wp:posOffset>139700</wp:posOffset>
-            </wp:positionV>
-            <wp:extent cx="487045" cy="337820"/>
-            <wp:effectExtent l="0" t="0" r="0" b="5080"/>
-            <wp:wrapNone/>
-            <wp:docPr id="18" name="Picture 18"/>
-            <wp:cNvGraphicFramePr>
-              <a:graphicFrameLocks xmlns:a="http://schemas.openxmlformats.org/drawingml/2006/main" noChangeAspect="1"/>
-            </wp:cNvGraphicFramePr>
-            <a:graphic xmlns:a="http://schemas.openxmlformats.org/drawingml/2006/main">
-              <a:graphicData uri="http://schemas.openxmlformats.org/drawingml/2006/picture">
-                <pic:pic xmlns:pic="http://schemas.openxmlformats.org/drawingml/2006/picture">
-                  <pic:nvPicPr>
-                    <pic:cNvPr id="18" name="mc.png"/>
-                    <pic:cNvPicPr/>
-                  </pic:nvPicPr>
-                  <pic:blipFill>
-                    <a:blip r:embed="rId20" cstate="print">
-                      <a:extLst>
-                        <a:ext uri="{28A0092B-C50C-407E-A947-70E740481C1C}">
-                          <a14:useLocalDpi xmlns:a14="http://schemas.microsoft.com/office/drawing/2010/main" val="0"/>
-                        </a:ext>
-                      </a:extLst>
-                    </a:blip>
-                    <a:stretch>
-                      <a:fillRect/>
-                    </a:stretch>
-                  </pic:blipFill>
-                  <pic:spPr>
-                    <a:xfrm>
-                      <a:off x="0" y="0"/>
-                      <a:ext cx="487045" cy="337820"/>
-                    </a:xfrm>
-                    <a:prstGeom prst="rect">
-                      <a:avLst/>
-                    </a:prstGeom>
-                    <a:noFill/>
-                  </pic:spPr>
-                </pic:pic>
-              </a:graphicData>
-            </a:graphic>
-            <wp14:sizeRelH relativeFrom="page">
-              <wp14:pctWidth>0</wp14:pctWidth>
-            </wp14:sizeRelH>
-            <wp14:sizeRelV relativeFrom="page">
-              <wp14:pctHeight>0</wp14:pctHeight>
-            </wp14:sizeRelV>
-          </wp:anchor>
-        </w:drawing>
-      </w:r>
-      <w:r>
-        <w:rPr>
-          <w:rFonts w:cstheme="minorHAnsi"/>
-          <w:noProof/>
-          <w:lang w:val="en-GB"/>
-        </w:rPr>
-        <w:drawing>
-          <wp:anchor distT="0" distB="0" distL="114300" distR="114300" simplePos="0" relativeHeight="251681792" behindDoc="0" locked="0" layoutInCell="1" allowOverlap="1" wp14:anchorId="19E53B95" wp14:editId="25A54124">
-            <wp:simplePos x="0" y="0"/>
-            <wp:positionH relativeFrom="column">
-              <wp:posOffset>1517650</wp:posOffset>
-            </wp:positionH>
-            <wp:positionV relativeFrom="paragraph">
-              <wp:posOffset>203835</wp:posOffset>
-            </wp:positionV>
-            <wp:extent cx="755015" cy="200660"/>
-            <wp:effectExtent l="0" t="0" r="0" b="2540"/>
-            <wp:wrapNone/>
-            <wp:docPr id="20" name="Picture 20"/>
-            <wp:cNvGraphicFramePr>
-              <a:graphicFrameLocks xmlns:a="http://schemas.openxmlformats.org/drawingml/2006/main" noChangeAspect="1"/>
-            </wp:cNvGraphicFramePr>
-            <a:graphic xmlns:a="http://schemas.openxmlformats.org/drawingml/2006/main">
-              <a:graphicData uri="http://schemas.openxmlformats.org/drawingml/2006/picture">
-                <pic:pic xmlns:pic="http://schemas.openxmlformats.org/drawingml/2006/picture">
-                  <pic:nvPicPr>
-                    <pic:cNvPr id="18" name="mc.png"/>
-                    <pic:cNvPicPr/>
-                  </pic:nvPicPr>
-                  <pic:blipFill>
-                    <a:blip r:embed="rId21" cstate="print">
-                      <a:extLst>
-                        <a:ext uri="{28A0092B-C50C-407E-A947-70E740481C1C}">
-                          <a14:useLocalDpi xmlns:a14="http://schemas.microsoft.com/office/drawing/2010/main" val="0"/>
-                        </a:ext>
-                      </a:extLst>
-                    </a:blip>
-                    <a:stretch>
-                      <a:fillRect/>
-                    </a:stretch>
-                  </pic:blipFill>
-                  <pic:spPr>
-                    <a:xfrm>
-                      <a:off x="0" y="0"/>
-                      <a:ext cx="755015" cy="200660"/>
-                    </a:xfrm>
-                    <a:prstGeom prst="rect">
-                      <a:avLst/>
-                    </a:prstGeom>
-                  </pic:spPr>
-                </pic:pic>
-              </a:graphicData>
-            </a:graphic>
-            <wp14:sizeRelH relativeFrom="page">
-              <wp14:pctWidth>0</wp14:pctWidth>
-            </wp14:sizeRelH>
-            <wp14:sizeRelV relativeFrom="page">
-              <wp14:pctHeight>0</wp14:pctHeight>
-            </wp14:sizeRelV>
-          </wp:anchor>
-        </w:drawing>
-      </w:r>
-    </w:p>
-    <w:p>
-      <w:pPr>
-        <w:rPr>
-          <w:rFonts w:cstheme="minorHAnsi"/>
-          <w:lang w:val="en-GB"/>
-        </w:rPr>
-      </w:pPr>
     </w:p>
     <w:sectPr>
       <w:pgSz w:w="11900" w:h="16840"/>
-      <w:pgMar w:top="367" w:right="844" w:bottom="301" w:left="1417" w:header="708" w:footer="708" w:gutter="0"/>
+      <w:pgMar w:top="367" w:right="844" w:bottom="301" w:left="1133" w:header="708" w:footer="708" w:gutter="0"/>
       <w:cols w:space="708"/>
       <w:docGrid w:linePitch="360"/>
     </w:sectPr>

</xml_diff>